<commit_message>
Update 'VistA Blood Establishment Computer Software (VBECS) 2.2.0 Erytra Interface Configuration and Setup Guide' in 'Clinical/Laboratory: VistA Blood Establishment Computer Software (VBECS)/1.0/'
</commit_message>
<xml_diff>
--- a/Clinical/Laboratory%3A VistA Blood Establishment Computer Software (VBECS)/1.0/VistA Blood Establishment Computer Software (VBECS) 2.2.0 Erytra Interface Configuration and Setup Guide/vbecs_2_2_0_erytra_config_setup_guide.docx
+++ b/Clinical/Laboratory%3A VistA Blood Establishment Computer Software (VBECS)/1.0/VistA Blood Establishment Computer Software (VBECS) 2.2.0 Erytra Interface Configuration and Setup Guide/vbecs_2_2_0_erytra_config_setup_guide.docx
@@ -96,7 +96,7 @@
         <w:t xml:space="preserve"> Interface Configuration and Setup Guide</w:t>
       </w:r>
       <w:r>
-        <w:t>, Version 1</w:t>
+        <w:t>, Version 2</w:t>
       </w:r>
       <w:r>
         <w:t>.0</w:t>
@@ -122,7 +122,7 @@
         <w:pStyle w:val="StyleTitlePageCentered"/>
       </w:pPr>
       <w:r>
-        <w:t>February</w:t>
+        <w:t>August</w:t>
       </w:r>
       <w:r>
         <w:t xml:space="preserve"> </w:t>
@@ -421,6 +421,81 @@
           <w:p>
             <w:pPr>
               <w:pStyle w:val="TableText"/>
+            </w:pPr>
+            <w:r>
+              <w:t>BBM team</w:t>
+            </w:r>
+          </w:p>
+        </w:tc>
+      </w:tr>
+      <w:tr>
+        <w:trPr>
+          <w:cantSplit/>
+          <w:trHeight w:val="183"/>
+        </w:trPr>
+        <w:tc>
+          <w:tcPr>
+            <w:tcW w:w="1094" w:type="dxa"/>
+            <w:vAlign w:val="bottom"/>
+          </w:tcPr>
+          <w:p>
+            <w:pPr>
+              <w:pStyle w:val="TableText"/>
+              <w:spacing w:after="0"/>
+            </w:pPr>
+            <w:r>
+              <w:t>08-03-17</w:t>
+            </w:r>
+          </w:p>
+        </w:tc>
+        <w:tc>
+          <w:tcPr>
+            <w:tcW w:w="994" w:type="dxa"/>
+            <w:vAlign w:val="bottom"/>
+          </w:tcPr>
+          <w:p>
+            <w:pPr>
+              <w:pStyle w:val="TableText"/>
+              <w:spacing w:after="0"/>
+            </w:pPr>
+            <w:r>
+              <w:t>2.0</w:t>
+            </w:r>
+          </w:p>
+        </w:tc>
+        <w:tc>
+          <w:tcPr>
+            <w:tcW w:w="5846" w:type="dxa"/>
+            <w:vAlign w:val="bottom"/>
+          </w:tcPr>
+          <w:p>
+            <w:pPr>
+              <w:pStyle w:val="StyleTitlePageCentered"/>
+              <w:spacing w:before="0" w:after="0"/>
+              <w:jc w:val="left"/>
+              <w:rPr>
+                <w:sz w:val="18"/>
+                <w:szCs w:val="24"/>
+              </w:rPr>
+            </w:pPr>
+            <w:r>
+              <w:rPr>
+                <w:sz w:val="18"/>
+                <w:szCs w:val="24"/>
+              </w:rPr>
+              <w:t>Added information about requirement for Specimen Management Module being active (Defect 465496)</w:t>
+            </w:r>
+          </w:p>
+        </w:tc>
+        <w:tc>
+          <w:tcPr>
+            <w:tcW w:w="1642" w:type="dxa"/>
+            <w:vAlign w:val="bottom"/>
+          </w:tcPr>
+          <w:p>
+            <w:pPr>
+              <w:pStyle w:val="TableText"/>
+              <w:spacing w:after="0"/>
             </w:pPr>
             <w:r>
               <w:t>BBM team</w:t>
@@ -840,6 +915,7 @@
         <w:spacing w:before="0" w:after="0"/>
         <w:rPr>
           <w:rStyle w:val="Hyperlink"/>
+          <w:noProof/>
         </w:rPr>
       </w:pPr>
       <w:hyperlink w:anchor="_Toc474487936" w:history="1">
@@ -853,6 +929,7 @@
         <w:r>
           <w:rPr>
             <w:rStyle w:val="Hyperlink"/>
+            <w:noProof/>
           </w:rPr>
           <w:tab/>
         </w:r>
@@ -866,6 +943,7 @@
         <w:r>
           <w:rPr>
             <w:rStyle w:val="Hyperlink"/>
+            <w:noProof/>
             <w:webHidden/>
           </w:rPr>
           <w:tab/>
@@ -873,6 +951,7 @@
         <w:r>
           <w:rPr>
             <w:rStyle w:val="Hyperlink"/>
+            <w:noProof/>
             <w:webHidden/>
           </w:rPr>
           <w:fldChar w:fldCharType="begin"/>
@@ -880,6 +959,7 @@
         <w:r>
           <w:rPr>
             <w:rStyle w:val="Hyperlink"/>
+            <w:noProof/>
             <w:webHidden/>
           </w:rPr>
           <w:instrText xml:space="preserve"> PAGEREF _Toc474487936 \h </w:instrText>
@@ -887,12 +967,14 @@
         <w:r>
           <w:rPr>
             <w:rStyle w:val="Hyperlink"/>
+            <w:noProof/>
             <w:webHidden/>
           </w:rPr>
         </w:r>
         <w:r>
           <w:rPr>
             <w:rStyle w:val="Hyperlink"/>
+            <w:noProof/>
             <w:webHidden/>
           </w:rPr>
           <w:fldChar w:fldCharType="separate"/>
@@ -900,6 +982,7 @@
         <w:r>
           <w:rPr>
             <w:rStyle w:val="Hyperlink"/>
+            <w:noProof/>
             <w:webHidden/>
           </w:rPr>
           <w:t>9</w:t>
@@ -907,6 +990,7 @@
         <w:r>
           <w:rPr>
             <w:rStyle w:val="Hyperlink"/>
+            <w:noProof/>
             <w:webHidden/>
           </w:rPr>
           <w:fldChar w:fldCharType="end"/>
@@ -923,6 +1007,7 @@
         <w:spacing w:before="0" w:after="0"/>
         <w:rPr>
           <w:rStyle w:val="Hyperlink"/>
+          <w:noProof/>
         </w:rPr>
       </w:pPr>
       <w:hyperlink w:anchor="_Toc474487937" w:history="1">
@@ -936,6 +1021,7 @@
         <w:r>
           <w:rPr>
             <w:rStyle w:val="Hyperlink"/>
+            <w:noProof/>
           </w:rPr>
           <w:tab/>
         </w:r>
@@ -949,6 +1035,7 @@
         <w:r>
           <w:rPr>
             <w:rStyle w:val="Hyperlink"/>
+            <w:noProof/>
             <w:webHidden/>
           </w:rPr>
           <w:tab/>
@@ -956,6 +1043,7 @@
         <w:r>
           <w:rPr>
             <w:rStyle w:val="Hyperlink"/>
+            <w:noProof/>
             <w:webHidden/>
           </w:rPr>
           <w:fldChar w:fldCharType="begin"/>
@@ -963,6 +1051,7 @@
         <w:r>
           <w:rPr>
             <w:rStyle w:val="Hyperlink"/>
+            <w:noProof/>
             <w:webHidden/>
           </w:rPr>
           <w:instrText xml:space="preserve"> PAGEREF _Toc474487937 \h </w:instrText>
@@ -970,12 +1059,14 @@
         <w:r>
           <w:rPr>
             <w:rStyle w:val="Hyperlink"/>
+            <w:noProof/>
             <w:webHidden/>
           </w:rPr>
         </w:r>
         <w:r>
           <w:rPr>
             <w:rStyle w:val="Hyperlink"/>
+            <w:noProof/>
             <w:webHidden/>
           </w:rPr>
           <w:fldChar w:fldCharType="separate"/>
@@ -983,6 +1074,7 @@
         <w:r>
           <w:rPr>
             <w:rStyle w:val="Hyperlink"/>
+            <w:noProof/>
             <w:webHidden/>
           </w:rPr>
           <w:t>9</w:t>
@@ -990,6 +1082,7 @@
         <w:r>
           <w:rPr>
             <w:rStyle w:val="Hyperlink"/>
+            <w:noProof/>
             <w:webHidden/>
           </w:rPr>
           <w:fldChar w:fldCharType="end"/>
@@ -1006,6 +1099,7 @@
         <w:spacing w:before="0" w:after="0"/>
         <w:rPr>
           <w:rStyle w:val="Hyperlink"/>
+          <w:noProof/>
         </w:rPr>
       </w:pPr>
       <w:hyperlink w:anchor="_Toc474487938" w:history="1">
@@ -1019,6 +1113,7 @@
         <w:r>
           <w:rPr>
             <w:rStyle w:val="Hyperlink"/>
+            <w:noProof/>
           </w:rPr>
           <w:tab/>
         </w:r>
@@ -1032,6 +1127,7 @@
         <w:r>
           <w:rPr>
             <w:rStyle w:val="Hyperlink"/>
+            <w:noProof/>
             <w:webHidden/>
           </w:rPr>
           <w:tab/>
@@ -1039,6 +1135,7 @@
         <w:r>
           <w:rPr>
             <w:rStyle w:val="Hyperlink"/>
+            <w:noProof/>
             <w:webHidden/>
           </w:rPr>
           <w:fldChar w:fldCharType="begin"/>
@@ -1046,6 +1143,7 @@
         <w:r>
           <w:rPr>
             <w:rStyle w:val="Hyperlink"/>
+            <w:noProof/>
             <w:webHidden/>
           </w:rPr>
           <w:instrText xml:space="preserve"> PAGEREF _Toc474487938 \h </w:instrText>
@@ -1053,12 +1151,14 @@
         <w:r>
           <w:rPr>
             <w:rStyle w:val="Hyperlink"/>
+            <w:noProof/>
             <w:webHidden/>
           </w:rPr>
         </w:r>
         <w:r>
           <w:rPr>
             <w:rStyle w:val="Hyperlink"/>
+            <w:noProof/>
             <w:webHidden/>
           </w:rPr>
           <w:fldChar w:fldCharType="separate"/>
@@ -1066,6 +1166,7 @@
         <w:r>
           <w:rPr>
             <w:rStyle w:val="Hyperlink"/>
+            <w:noProof/>
             <w:webHidden/>
           </w:rPr>
           <w:t>9</w:t>
@@ -1073,6 +1174,7 @@
         <w:r>
           <w:rPr>
             <w:rStyle w:val="Hyperlink"/>
+            <w:noProof/>
             <w:webHidden/>
           </w:rPr>
           <w:fldChar w:fldCharType="end"/>
@@ -1159,6 +1261,7 @@
         <w:spacing w:before="0" w:after="0"/>
         <w:rPr>
           <w:rStyle w:val="Hyperlink"/>
+          <w:noProof/>
         </w:rPr>
       </w:pPr>
       <w:hyperlink w:anchor="_Toc474487940" w:history="1">
@@ -1172,6 +1275,7 @@
         <w:r>
           <w:rPr>
             <w:rStyle w:val="Hyperlink"/>
+            <w:noProof/>
           </w:rPr>
           <w:tab/>
         </w:r>
@@ -1185,6 +1289,7 @@
         <w:r>
           <w:rPr>
             <w:rStyle w:val="Hyperlink"/>
+            <w:noProof/>
             <w:webHidden/>
           </w:rPr>
           <w:tab/>
@@ -1192,6 +1297,7 @@
         <w:r>
           <w:rPr>
             <w:rStyle w:val="Hyperlink"/>
+            <w:noProof/>
             <w:webHidden/>
           </w:rPr>
           <w:fldChar w:fldCharType="begin"/>
@@ -1199,6 +1305,7 @@
         <w:r>
           <w:rPr>
             <w:rStyle w:val="Hyperlink"/>
+            <w:noProof/>
             <w:webHidden/>
           </w:rPr>
           <w:instrText xml:space="preserve"> PAGEREF _Toc474487940 \h </w:instrText>
@@ -1206,12 +1313,14 @@
         <w:r>
           <w:rPr>
             <w:rStyle w:val="Hyperlink"/>
+            <w:noProof/>
             <w:webHidden/>
           </w:rPr>
         </w:r>
         <w:r>
           <w:rPr>
             <w:rStyle w:val="Hyperlink"/>
+            <w:noProof/>
             <w:webHidden/>
           </w:rPr>
           <w:fldChar w:fldCharType="separate"/>
@@ -1219,6 +1328,7 @@
         <w:r>
           <w:rPr>
             <w:rStyle w:val="Hyperlink"/>
+            <w:noProof/>
             <w:webHidden/>
           </w:rPr>
           <w:t>11</w:t>
@@ -1226,6 +1336,7 @@
         <w:r>
           <w:rPr>
             <w:rStyle w:val="Hyperlink"/>
+            <w:noProof/>
             <w:webHidden/>
           </w:rPr>
           <w:fldChar w:fldCharType="end"/>
@@ -1242,6 +1353,7 @@
         <w:spacing w:before="0" w:after="0"/>
         <w:rPr>
           <w:rStyle w:val="Hyperlink"/>
+          <w:noProof/>
         </w:rPr>
       </w:pPr>
       <w:hyperlink w:anchor="_Toc474487941" w:history="1">
@@ -1255,6 +1367,7 @@
         <w:r>
           <w:rPr>
             <w:rStyle w:val="Hyperlink"/>
+            <w:noProof/>
           </w:rPr>
           <w:tab/>
         </w:r>
@@ -1268,6 +1381,7 @@
         <w:r>
           <w:rPr>
             <w:rStyle w:val="Hyperlink"/>
+            <w:noProof/>
             <w:webHidden/>
           </w:rPr>
           <w:tab/>
@@ -1275,6 +1389,7 @@
         <w:r>
           <w:rPr>
             <w:rStyle w:val="Hyperlink"/>
+            <w:noProof/>
             <w:webHidden/>
           </w:rPr>
           <w:fldChar w:fldCharType="begin"/>
@@ -1282,6 +1397,7 @@
         <w:r>
           <w:rPr>
             <w:rStyle w:val="Hyperlink"/>
+            <w:noProof/>
             <w:webHidden/>
           </w:rPr>
           <w:instrText xml:space="preserve"> PAGEREF _Toc474487941 \h </w:instrText>
@@ -1289,12 +1405,14 @@
         <w:r>
           <w:rPr>
             <w:rStyle w:val="Hyperlink"/>
+            <w:noProof/>
             <w:webHidden/>
           </w:rPr>
         </w:r>
         <w:r>
           <w:rPr>
             <w:rStyle w:val="Hyperlink"/>
+            <w:noProof/>
             <w:webHidden/>
           </w:rPr>
           <w:fldChar w:fldCharType="separate"/>
@@ -1302,6 +1420,7 @@
         <w:r>
           <w:rPr>
             <w:rStyle w:val="Hyperlink"/>
+            <w:noProof/>
             <w:webHidden/>
           </w:rPr>
           <w:t>11</w:t>
@@ -1309,6 +1428,7 @@
         <w:r>
           <w:rPr>
             <w:rStyle w:val="Hyperlink"/>
+            <w:noProof/>
             <w:webHidden/>
           </w:rPr>
           <w:fldChar w:fldCharType="end"/>
@@ -1325,6 +1445,7 @@
         <w:spacing w:before="0" w:after="0"/>
         <w:rPr>
           <w:rStyle w:val="Hyperlink"/>
+          <w:noProof/>
         </w:rPr>
       </w:pPr>
       <w:hyperlink w:anchor="_Toc474487942" w:history="1">
@@ -1338,6 +1459,7 @@
         <w:r>
           <w:rPr>
             <w:rStyle w:val="Hyperlink"/>
+            <w:noProof/>
           </w:rPr>
           <w:tab/>
         </w:r>
@@ -1351,6 +1473,7 @@
         <w:r>
           <w:rPr>
             <w:rStyle w:val="Hyperlink"/>
+            <w:noProof/>
             <w:webHidden/>
           </w:rPr>
           <w:tab/>
@@ -1358,6 +1481,7 @@
         <w:r>
           <w:rPr>
             <w:rStyle w:val="Hyperlink"/>
+            <w:noProof/>
             <w:webHidden/>
           </w:rPr>
           <w:fldChar w:fldCharType="begin"/>
@@ -1365,6 +1489,7 @@
         <w:r>
           <w:rPr>
             <w:rStyle w:val="Hyperlink"/>
+            <w:noProof/>
             <w:webHidden/>
           </w:rPr>
           <w:instrText xml:space="preserve"> PAGEREF _Toc474487942 \h </w:instrText>
@@ -1372,12 +1497,14 @@
         <w:r>
           <w:rPr>
             <w:rStyle w:val="Hyperlink"/>
+            <w:noProof/>
             <w:webHidden/>
           </w:rPr>
         </w:r>
         <w:r>
           <w:rPr>
             <w:rStyle w:val="Hyperlink"/>
+            <w:noProof/>
             <w:webHidden/>
           </w:rPr>
           <w:fldChar w:fldCharType="separate"/>
@@ -1385,6 +1512,7 @@
         <w:r>
           <w:rPr>
             <w:rStyle w:val="Hyperlink"/>
+            <w:noProof/>
             <w:webHidden/>
           </w:rPr>
           <w:t>12</w:t>
@@ -1392,6 +1520,7 @@
         <w:r>
           <w:rPr>
             <w:rStyle w:val="Hyperlink"/>
+            <w:noProof/>
             <w:webHidden/>
           </w:rPr>
           <w:fldChar w:fldCharType="end"/>
@@ -1408,6 +1537,7 @@
         <w:spacing w:before="0" w:after="0"/>
         <w:rPr>
           <w:rStyle w:val="Hyperlink"/>
+          <w:noProof/>
         </w:rPr>
       </w:pPr>
       <w:hyperlink w:anchor="_Toc474487943" w:history="1">
@@ -1421,6 +1551,7 @@
         <w:r>
           <w:rPr>
             <w:rStyle w:val="Hyperlink"/>
+            <w:noProof/>
           </w:rPr>
           <w:tab/>
         </w:r>
@@ -1434,6 +1565,7 @@
         <w:r>
           <w:rPr>
             <w:rStyle w:val="Hyperlink"/>
+            <w:noProof/>
             <w:webHidden/>
           </w:rPr>
           <w:tab/>
@@ -1441,6 +1573,7 @@
         <w:r>
           <w:rPr>
             <w:rStyle w:val="Hyperlink"/>
+            <w:noProof/>
             <w:webHidden/>
           </w:rPr>
           <w:fldChar w:fldCharType="begin"/>
@@ -1448,6 +1581,7 @@
         <w:r>
           <w:rPr>
             <w:rStyle w:val="Hyperlink"/>
+            <w:noProof/>
             <w:webHidden/>
           </w:rPr>
           <w:instrText xml:space="preserve"> PAGEREF _Toc474487943 \h </w:instrText>
@@ -1455,12 +1589,14 @@
         <w:r>
           <w:rPr>
             <w:rStyle w:val="Hyperlink"/>
+            <w:noProof/>
             <w:webHidden/>
           </w:rPr>
         </w:r>
         <w:r>
           <w:rPr>
             <w:rStyle w:val="Hyperlink"/>
+            <w:noProof/>
             <w:webHidden/>
           </w:rPr>
           <w:fldChar w:fldCharType="separate"/>
@@ -1468,6 +1604,7 @@
         <w:r>
           <w:rPr>
             <w:rStyle w:val="Hyperlink"/>
+            <w:noProof/>
             <w:webHidden/>
           </w:rPr>
           <w:t>12</w:t>
@@ -1475,6 +1612,7 @@
         <w:r>
           <w:rPr>
             <w:rStyle w:val="Hyperlink"/>
+            <w:noProof/>
             <w:webHidden/>
           </w:rPr>
           <w:fldChar w:fldCharType="end"/>
@@ -1491,6 +1629,7 @@
         <w:spacing w:before="0" w:after="0"/>
         <w:rPr>
           <w:rStyle w:val="Hyperlink"/>
+          <w:noProof/>
         </w:rPr>
       </w:pPr>
       <w:hyperlink w:anchor="_Toc474487944" w:history="1">
@@ -1504,6 +1643,7 @@
         <w:r>
           <w:rPr>
             <w:rStyle w:val="Hyperlink"/>
+            <w:noProof/>
           </w:rPr>
           <w:tab/>
         </w:r>
@@ -1517,6 +1657,7 @@
         <w:r>
           <w:rPr>
             <w:rStyle w:val="Hyperlink"/>
+            <w:noProof/>
             <w:webHidden/>
           </w:rPr>
           <w:tab/>
@@ -1524,6 +1665,7 @@
         <w:r>
           <w:rPr>
             <w:rStyle w:val="Hyperlink"/>
+            <w:noProof/>
             <w:webHidden/>
           </w:rPr>
           <w:fldChar w:fldCharType="begin"/>
@@ -1531,6 +1673,7 @@
         <w:r>
           <w:rPr>
             <w:rStyle w:val="Hyperlink"/>
+            <w:noProof/>
             <w:webHidden/>
           </w:rPr>
           <w:instrText xml:space="preserve"> PAGEREF _Toc474487944 \h </w:instrText>
@@ -1538,12 +1681,14 @@
         <w:r>
           <w:rPr>
             <w:rStyle w:val="Hyperlink"/>
+            <w:noProof/>
             <w:webHidden/>
           </w:rPr>
         </w:r>
         <w:r>
           <w:rPr>
             <w:rStyle w:val="Hyperlink"/>
+            <w:noProof/>
             <w:webHidden/>
           </w:rPr>
           <w:fldChar w:fldCharType="separate"/>
@@ -1551,6 +1696,7 @@
         <w:r>
           <w:rPr>
             <w:rStyle w:val="Hyperlink"/>
+            <w:noProof/>
             <w:webHidden/>
           </w:rPr>
           <w:t>12</w:t>
@@ -1558,6 +1704,7 @@
         <w:r>
           <w:rPr>
             <w:rStyle w:val="Hyperlink"/>
+            <w:noProof/>
             <w:webHidden/>
           </w:rPr>
           <w:fldChar w:fldCharType="end"/>
@@ -1574,6 +1721,7 @@
         <w:spacing w:before="0" w:after="0"/>
         <w:rPr>
           <w:rStyle w:val="Hyperlink"/>
+          <w:noProof/>
         </w:rPr>
       </w:pPr>
       <w:hyperlink w:anchor="_Toc474487945" w:history="1">
@@ -1587,6 +1735,7 @@
         <w:r>
           <w:rPr>
             <w:rStyle w:val="Hyperlink"/>
+            <w:noProof/>
           </w:rPr>
           <w:tab/>
         </w:r>
@@ -1600,6 +1749,7 @@
         <w:r>
           <w:rPr>
             <w:rStyle w:val="Hyperlink"/>
+            <w:noProof/>
             <w:webHidden/>
           </w:rPr>
           <w:tab/>
@@ -1607,6 +1757,7 @@
         <w:r>
           <w:rPr>
             <w:rStyle w:val="Hyperlink"/>
+            <w:noProof/>
             <w:webHidden/>
           </w:rPr>
           <w:fldChar w:fldCharType="begin"/>
@@ -1614,6 +1765,7 @@
         <w:r>
           <w:rPr>
             <w:rStyle w:val="Hyperlink"/>
+            <w:noProof/>
             <w:webHidden/>
           </w:rPr>
           <w:instrText xml:space="preserve"> PAGEREF _Toc474487945 \h </w:instrText>
@@ -1621,12 +1773,14 @@
         <w:r>
           <w:rPr>
             <w:rStyle w:val="Hyperlink"/>
+            <w:noProof/>
             <w:webHidden/>
           </w:rPr>
         </w:r>
         <w:r>
           <w:rPr>
             <w:rStyle w:val="Hyperlink"/>
+            <w:noProof/>
             <w:webHidden/>
           </w:rPr>
           <w:fldChar w:fldCharType="separate"/>
@@ -1634,6 +1788,7 @@
         <w:r>
           <w:rPr>
             <w:rStyle w:val="Hyperlink"/>
+            <w:noProof/>
             <w:webHidden/>
           </w:rPr>
           <w:t>14</w:t>
@@ -1641,6 +1796,7 @@
         <w:r>
           <w:rPr>
             <w:rStyle w:val="Hyperlink"/>
+            <w:noProof/>
             <w:webHidden/>
           </w:rPr>
           <w:fldChar w:fldCharType="end"/>
@@ -1657,6 +1813,7 @@
         <w:spacing w:before="0" w:after="0"/>
         <w:rPr>
           <w:rStyle w:val="Hyperlink"/>
+          <w:noProof/>
         </w:rPr>
       </w:pPr>
       <w:hyperlink w:anchor="_Toc474487946" w:history="1">
@@ -1670,6 +1827,7 @@
         <w:r>
           <w:rPr>
             <w:rStyle w:val="Hyperlink"/>
+            <w:noProof/>
           </w:rPr>
           <w:tab/>
         </w:r>
@@ -1683,6 +1841,7 @@
         <w:r>
           <w:rPr>
             <w:rStyle w:val="Hyperlink"/>
+            <w:noProof/>
             <w:webHidden/>
           </w:rPr>
           <w:tab/>
@@ -1690,6 +1849,7 @@
         <w:r>
           <w:rPr>
             <w:rStyle w:val="Hyperlink"/>
+            <w:noProof/>
             <w:webHidden/>
           </w:rPr>
           <w:fldChar w:fldCharType="begin"/>
@@ -1697,6 +1857,7 @@
         <w:r>
           <w:rPr>
             <w:rStyle w:val="Hyperlink"/>
+            <w:noProof/>
             <w:webHidden/>
           </w:rPr>
           <w:instrText xml:space="preserve"> PAGEREF _Toc474487946 \h </w:instrText>
@@ -1704,12 +1865,14 @@
         <w:r>
           <w:rPr>
             <w:rStyle w:val="Hyperlink"/>
+            <w:noProof/>
             <w:webHidden/>
           </w:rPr>
         </w:r>
         <w:r>
           <w:rPr>
             <w:rStyle w:val="Hyperlink"/>
+            <w:noProof/>
             <w:webHidden/>
           </w:rPr>
           <w:fldChar w:fldCharType="separate"/>
@@ -1717,6 +1880,7 @@
         <w:r>
           <w:rPr>
             <w:rStyle w:val="Hyperlink"/>
+            <w:noProof/>
             <w:webHidden/>
           </w:rPr>
           <w:t>17</w:t>
@@ -1724,6 +1888,7 @@
         <w:r>
           <w:rPr>
             <w:rStyle w:val="Hyperlink"/>
+            <w:noProof/>
             <w:webHidden/>
           </w:rPr>
           <w:fldChar w:fldCharType="end"/>
@@ -1740,6 +1905,7 @@
         <w:spacing w:before="0" w:after="0"/>
         <w:rPr>
           <w:rStyle w:val="Hyperlink"/>
+          <w:noProof/>
         </w:rPr>
       </w:pPr>
       <w:hyperlink w:anchor="_Toc474487947" w:history="1">
@@ -1753,6 +1919,7 @@
         <w:r>
           <w:rPr>
             <w:rStyle w:val="Hyperlink"/>
+            <w:noProof/>
           </w:rPr>
           <w:tab/>
         </w:r>
@@ -1766,6 +1933,7 @@
         <w:r>
           <w:rPr>
             <w:rStyle w:val="Hyperlink"/>
+            <w:noProof/>
             <w:webHidden/>
           </w:rPr>
           <w:tab/>
@@ -1773,6 +1941,7 @@
         <w:r>
           <w:rPr>
             <w:rStyle w:val="Hyperlink"/>
+            <w:noProof/>
             <w:webHidden/>
           </w:rPr>
           <w:fldChar w:fldCharType="begin"/>
@@ -1780,6 +1949,7 @@
         <w:r>
           <w:rPr>
             <w:rStyle w:val="Hyperlink"/>
+            <w:noProof/>
             <w:webHidden/>
           </w:rPr>
           <w:instrText xml:space="preserve"> PAGEREF _Toc474487947 \h </w:instrText>
@@ -1787,12 +1957,14 @@
         <w:r>
           <w:rPr>
             <w:rStyle w:val="Hyperlink"/>
+            <w:noProof/>
             <w:webHidden/>
           </w:rPr>
         </w:r>
         <w:r>
           <w:rPr>
             <w:rStyle w:val="Hyperlink"/>
+            <w:noProof/>
             <w:webHidden/>
           </w:rPr>
           <w:fldChar w:fldCharType="separate"/>
@@ -1800,6 +1972,7 @@
         <w:r>
           <w:rPr>
             <w:rStyle w:val="Hyperlink"/>
+            <w:noProof/>
             <w:webHidden/>
           </w:rPr>
           <w:t>18</w:t>
@@ -1807,6 +1980,7 @@
         <w:r>
           <w:rPr>
             <w:rStyle w:val="Hyperlink"/>
+            <w:noProof/>
             <w:webHidden/>
           </w:rPr>
           <w:fldChar w:fldCharType="end"/>
@@ -1823,6 +1997,7 @@
         <w:spacing w:before="0" w:after="0"/>
         <w:rPr>
           <w:rStyle w:val="Hyperlink"/>
+          <w:noProof/>
         </w:rPr>
       </w:pPr>
       <w:hyperlink w:anchor="_Toc474487948" w:history="1">
@@ -1836,6 +2011,7 @@
         <w:r>
           <w:rPr>
             <w:rStyle w:val="Hyperlink"/>
+            <w:noProof/>
           </w:rPr>
           <w:tab/>
         </w:r>
@@ -1849,6 +2025,7 @@
         <w:r>
           <w:rPr>
             <w:rStyle w:val="Hyperlink"/>
+            <w:noProof/>
             <w:webHidden/>
           </w:rPr>
           <w:tab/>
@@ -1856,6 +2033,7 @@
         <w:r>
           <w:rPr>
             <w:rStyle w:val="Hyperlink"/>
+            <w:noProof/>
             <w:webHidden/>
           </w:rPr>
           <w:fldChar w:fldCharType="begin"/>
@@ -1863,6 +2041,7 @@
         <w:r>
           <w:rPr>
             <w:rStyle w:val="Hyperlink"/>
+            <w:noProof/>
             <w:webHidden/>
           </w:rPr>
           <w:instrText xml:space="preserve"> PAGEREF _Toc474487948 \h </w:instrText>
@@ -1870,12 +2049,14 @@
         <w:r>
           <w:rPr>
             <w:rStyle w:val="Hyperlink"/>
+            <w:noProof/>
             <w:webHidden/>
           </w:rPr>
         </w:r>
         <w:r>
           <w:rPr>
             <w:rStyle w:val="Hyperlink"/>
+            <w:noProof/>
             <w:webHidden/>
           </w:rPr>
           <w:fldChar w:fldCharType="separate"/>
@@ -1883,6 +2064,7 @@
         <w:r>
           <w:rPr>
             <w:rStyle w:val="Hyperlink"/>
+            <w:noProof/>
             <w:webHidden/>
           </w:rPr>
           <w:t>20</w:t>
@@ -1890,6 +2072,7 @@
         <w:r>
           <w:rPr>
             <w:rStyle w:val="Hyperlink"/>
+            <w:noProof/>
             <w:webHidden/>
           </w:rPr>
           <w:fldChar w:fldCharType="end"/>
@@ -1906,6 +2089,7 @@
         <w:spacing w:before="0" w:after="0"/>
         <w:rPr>
           <w:rStyle w:val="Hyperlink"/>
+          <w:noProof/>
         </w:rPr>
       </w:pPr>
       <w:hyperlink w:anchor="_Toc474487949" w:history="1">
@@ -1919,6 +2103,7 @@
         <w:r>
           <w:rPr>
             <w:rStyle w:val="Hyperlink"/>
+            <w:noProof/>
           </w:rPr>
           <w:tab/>
         </w:r>
@@ -1932,6 +2117,7 @@
         <w:r>
           <w:rPr>
             <w:rStyle w:val="Hyperlink"/>
+            <w:noProof/>
             <w:webHidden/>
           </w:rPr>
           <w:tab/>
@@ -1939,6 +2125,7 @@
         <w:r>
           <w:rPr>
             <w:rStyle w:val="Hyperlink"/>
+            <w:noProof/>
             <w:webHidden/>
           </w:rPr>
           <w:fldChar w:fldCharType="begin"/>
@@ -1946,6 +2133,7 @@
         <w:r>
           <w:rPr>
             <w:rStyle w:val="Hyperlink"/>
+            <w:noProof/>
             <w:webHidden/>
           </w:rPr>
           <w:instrText xml:space="preserve"> PAGEREF _Toc474487949 \h </w:instrText>
@@ -1953,12 +2141,14 @@
         <w:r>
           <w:rPr>
             <w:rStyle w:val="Hyperlink"/>
+            <w:noProof/>
             <w:webHidden/>
           </w:rPr>
         </w:r>
         <w:r>
           <w:rPr>
             <w:rStyle w:val="Hyperlink"/>
+            <w:noProof/>
             <w:webHidden/>
           </w:rPr>
           <w:fldChar w:fldCharType="separate"/>
@@ -1966,6 +2156,7 @@
         <w:r>
           <w:rPr>
             <w:rStyle w:val="Hyperlink"/>
+            <w:noProof/>
             <w:webHidden/>
           </w:rPr>
           <w:t>23</w:t>
@@ -1973,6 +2164,7 @@
         <w:r>
           <w:rPr>
             <w:rStyle w:val="Hyperlink"/>
+            <w:noProof/>
             <w:webHidden/>
           </w:rPr>
           <w:fldChar w:fldCharType="end"/>
@@ -1989,6 +2181,7 @@
         <w:spacing w:before="0" w:after="0"/>
         <w:rPr>
           <w:rStyle w:val="Hyperlink"/>
+          <w:noProof/>
         </w:rPr>
       </w:pPr>
       <w:hyperlink w:anchor="_Toc474487950" w:history="1">
@@ -2002,6 +2195,7 @@
         <w:r>
           <w:rPr>
             <w:rStyle w:val="Hyperlink"/>
+            <w:noProof/>
           </w:rPr>
           <w:tab/>
         </w:r>
@@ -2015,6 +2209,7 @@
         <w:r>
           <w:rPr>
             <w:rStyle w:val="Hyperlink"/>
+            <w:noProof/>
             <w:webHidden/>
           </w:rPr>
           <w:tab/>
@@ -2022,6 +2217,7 @@
         <w:r>
           <w:rPr>
             <w:rStyle w:val="Hyperlink"/>
+            <w:noProof/>
             <w:webHidden/>
           </w:rPr>
           <w:fldChar w:fldCharType="begin"/>
@@ -2029,6 +2225,7 @@
         <w:r>
           <w:rPr>
             <w:rStyle w:val="Hyperlink"/>
+            <w:noProof/>
             <w:webHidden/>
           </w:rPr>
           <w:instrText xml:space="preserve"> PAGEREF _Toc474487950 \h </w:instrText>
@@ -2036,12 +2233,14 @@
         <w:r>
           <w:rPr>
             <w:rStyle w:val="Hyperlink"/>
+            <w:noProof/>
             <w:webHidden/>
           </w:rPr>
         </w:r>
         <w:r>
           <w:rPr>
             <w:rStyle w:val="Hyperlink"/>
+            <w:noProof/>
             <w:webHidden/>
           </w:rPr>
           <w:fldChar w:fldCharType="separate"/>
@@ -2049,6 +2248,7 @@
         <w:r>
           <w:rPr>
             <w:rStyle w:val="Hyperlink"/>
+            <w:noProof/>
             <w:webHidden/>
           </w:rPr>
           <w:t>26</w:t>
@@ -2056,6 +2256,7 @@
         <w:r>
           <w:rPr>
             <w:rStyle w:val="Hyperlink"/>
+            <w:noProof/>
             <w:webHidden/>
           </w:rPr>
           <w:fldChar w:fldCharType="end"/>
@@ -2072,6 +2273,7 @@
         <w:spacing w:before="0" w:after="0"/>
         <w:rPr>
           <w:rStyle w:val="Hyperlink"/>
+          <w:noProof/>
         </w:rPr>
       </w:pPr>
       <w:hyperlink w:anchor="_Toc474487951" w:history="1">
@@ -2085,6 +2287,7 @@
         <w:r>
           <w:rPr>
             <w:rStyle w:val="Hyperlink"/>
+            <w:noProof/>
           </w:rPr>
           <w:tab/>
         </w:r>
@@ -2098,6 +2301,7 @@
         <w:r>
           <w:rPr>
             <w:rStyle w:val="Hyperlink"/>
+            <w:noProof/>
             <w:webHidden/>
           </w:rPr>
           <w:tab/>
@@ -2105,6 +2309,7 @@
         <w:r>
           <w:rPr>
             <w:rStyle w:val="Hyperlink"/>
+            <w:noProof/>
             <w:webHidden/>
           </w:rPr>
           <w:fldChar w:fldCharType="begin"/>
@@ -2112,6 +2317,7 @@
         <w:r>
           <w:rPr>
             <w:rStyle w:val="Hyperlink"/>
+            <w:noProof/>
             <w:webHidden/>
           </w:rPr>
           <w:instrText xml:space="preserve"> PAGEREF _Toc474487951 \h </w:instrText>
@@ -2119,12 +2325,14 @@
         <w:r>
           <w:rPr>
             <w:rStyle w:val="Hyperlink"/>
+            <w:noProof/>
             <w:webHidden/>
           </w:rPr>
         </w:r>
         <w:r>
           <w:rPr>
             <w:rStyle w:val="Hyperlink"/>
+            <w:noProof/>
             <w:webHidden/>
           </w:rPr>
           <w:fldChar w:fldCharType="separate"/>
@@ -2132,6 +2340,7 @@
         <w:r>
           <w:rPr>
             <w:rStyle w:val="Hyperlink"/>
+            <w:noProof/>
             <w:webHidden/>
           </w:rPr>
           <w:t>28</w:t>
@@ -2139,6 +2348,7 @@
         <w:r>
           <w:rPr>
             <w:rStyle w:val="Hyperlink"/>
+            <w:noProof/>
             <w:webHidden/>
           </w:rPr>
           <w:fldChar w:fldCharType="end"/>
@@ -2155,6 +2365,7 @@
         <w:spacing w:before="0" w:after="0"/>
         <w:rPr>
           <w:rStyle w:val="Hyperlink"/>
+          <w:noProof/>
         </w:rPr>
       </w:pPr>
       <w:hyperlink w:anchor="_Toc474487952" w:history="1">
@@ -2168,6 +2379,7 @@
         <w:r>
           <w:rPr>
             <w:rStyle w:val="Hyperlink"/>
+            <w:noProof/>
           </w:rPr>
           <w:tab/>
         </w:r>
@@ -2181,6 +2393,7 @@
         <w:r>
           <w:rPr>
             <w:rStyle w:val="Hyperlink"/>
+            <w:noProof/>
             <w:webHidden/>
           </w:rPr>
           <w:tab/>
@@ -2188,6 +2401,7 @@
         <w:r>
           <w:rPr>
             <w:rStyle w:val="Hyperlink"/>
+            <w:noProof/>
             <w:webHidden/>
           </w:rPr>
           <w:fldChar w:fldCharType="begin"/>
@@ -2195,6 +2409,7 @@
         <w:r>
           <w:rPr>
             <w:rStyle w:val="Hyperlink"/>
+            <w:noProof/>
             <w:webHidden/>
           </w:rPr>
           <w:instrText xml:space="preserve"> PAGEREF _Toc474487952 \h </w:instrText>
@@ -2202,12 +2417,14 @@
         <w:r>
           <w:rPr>
             <w:rStyle w:val="Hyperlink"/>
+            <w:noProof/>
             <w:webHidden/>
           </w:rPr>
         </w:r>
         <w:r>
           <w:rPr>
             <w:rStyle w:val="Hyperlink"/>
+            <w:noProof/>
             <w:webHidden/>
           </w:rPr>
           <w:fldChar w:fldCharType="separate"/>
@@ -2215,6 +2432,7 @@
         <w:r>
           <w:rPr>
             <w:rStyle w:val="Hyperlink"/>
+            <w:noProof/>
             <w:webHidden/>
           </w:rPr>
           <w:t>31</w:t>
@@ -2222,6 +2440,7 @@
         <w:r>
           <w:rPr>
             <w:rStyle w:val="Hyperlink"/>
+            <w:noProof/>
             <w:webHidden/>
           </w:rPr>
           <w:fldChar w:fldCharType="end"/>
@@ -2238,6 +2457,7 @@
         <w:spacing w:before="0" w:after="0"/>
         <w:rPr>
           <w:rStyle w:val="Hyperlink"/>
+          <w:noProof/>
         </w:rPr>
       </w:pPr>
       <w:hyperlink w:anchor="_Toc474487953" w:history="1">
@@ -2251,6 +2471,7 @@
         <w:r>
           <w:rPr>
             <w:rStyle w:val="Hyperlink"/>
+            <w:noProof/>
           </w:rPr>
           <w:tab/>
         </w:r>
@@ -2264,6 +2485,7 @@
         <w:r>
           <w:rPr>
             <w:rStyle w:val="Hyperlink"/>
+            <w:noProof/>
             <w:webHidden/>
           </w:rPr>
           <w:tab/>
@@ -2271,6 +2493,7 @@
         <w:r>
           <w:rPr>
             <w:rStyle w:val="Hyperlink"/>
+            <w:noProof/>
             <w:webHidden/>
           </w:rPr>
           <w:fldChar w:fldCharType="begin"/>
@@ -2278,6 +2501,7 @@
         <w:r>
           <w:rPr>
             <w:rStyle w:val="Hyperlink"/>
+            <w:noProof/>
             <w:webHidden/>
           </w:rPr>
           <w:instrText xml:space="preserve"> PAGEREF _Toc474487953 \h </w:instrText>
@@ -2285,12 +2509,14 @@
         <w:r>
           <w:rPr>
             <w:rStyle w:val="Hyperlink"/>
+            <w:noProof/>
             <w:webHidden/>
           </w:rPr>
         </w:r>
         <w:r>
           <w:rPr>
             <w:rStyle w:val="Hyperlink"/>
+            <w:noProof/>
             <w:webHidden/>
           </w:rPr>
           <w:fldChar w:fldCharType="separate"/>
@@ -2298,6 +2524,7 @@
         <w:r>
           <w:rPr>
             <w:rStyle w:val="Hyperlink"/>
+            <w:noProof/>
             <w:webHidden/>
           </w:rPr>
           <w:t>33</w:t>
@@ -2305,6 +2532,7 @@
         <w:r>
           <w:rPr>
             <w:rStyle w:val="Hyperlink"/>
+            <w:noProof/>
             <w:webHidden/>
           </w:rPr>
           <w:fldChar w:fldCharType="end"/>
@@ -2321,6 +2549,7 @@
         <w:spacing w:before="0" w:after="0"/>
         <w:rPr>
           <w:rStyle w:val="Hyperlink"/>
+          <w:noProof/>
         </w:rPr>
       </w:pPr>
       <w:hyperlink w:anchor="_Toc474487954" w:history="1">
@@ -2334,6 +2563,7 @@
         <w:r>
           <w:rPr>
             <w:rStyle w:val="Hyperlink"/>
+            <w:noProof/>
           </w:rPr>
           <w:tab/>
         </w:r>
@@ -2347,6 +2577,7 @@
         <w:r>
           <w:rPr>
             <w:rStyle w:val="Hyperlink"/>
+            <w:noProof/>
             <w:webHidden/>
           </w:rPr>
           <w:tab/>
@@ -2354,6 +2585,7 @@
         <w:r>
           <w:rPr>
             <w:rStyle w:val="Hyperlink"/>
+            <w:noProof/>
             <w:webHidden/>
           </w:rPr>
           <w:fldChar w:fldCharType="begin"/>
@@ -2361,6 +2593,7 @@
         <w:r>
           <w:rPr>
             <w:rStyle w:val="Hyperlink"/>
+            <w:noProof/>
             <w:webHidden/>
           </w:rPr>
           <w:instrText xml:space="preserve"> PAGEREF _Toc474487954 \h </w:instrText>
@@ -2368,12 +2601,14 @@
         <w:r>
           <w:rPr>
             <w:rStyle w:val="Hyperlink"/>
+            <w:noProof/>
             <w:webHidden/>
           </w:rPr>
         </w:r>
         <w:r>
           <w:rPr>
             <w:rStyle w:val="Hyperlink"/>
+            <w:noProof/>
             <w:webHidden/>
           </w:rPr>
           <w:fldChar w:fldCharType="separate"/>
@@ -2381,6 +2616,7 @@
         <w:r>
           <w:rPr>
             <w:rStyle w:val="Hyperlink"/>
+            <w:noProof/>
             <w:webHidden/>
           </w:rPr>
           <w:t>35</w:t>
@@ -2388,6 +2624,7 @@
         <w:r>
           <w:rPr>
             <w:rStyle w:val="Hyperlink"/>
+            <w:noProof/>
             <w:webHidden/>
           </w:rPr>
           <w:fldChar w:fldCharType="end"/>
@@ -2404,6 +2641,7 @@
         <w:spacing w:before="0" w:after="0"/>
         <w:rPr>
           <w:rStyle w:val="Hyperlink"/>
+          <w:noProof/>
         </w:rPr>
       </w:pPr>
       <w:hyperlink w:anchor="_Toc474487955" w:history="1">
@@ -2417,6 +2655,7 @@
         <w:r>
           <w:rPr>
             <w:rStyle w:val="Hyperlink"/>
+            <w:noProof/>
           </w:rPr>
           <w:tab/>
         </w:r>
@@ -2430,6 +2669,7 @@
         <w:r>
           <w:rPr>
             <w:rStyle w:val="Hyperlink"/>
+            <w:noProof/>
             <w:webHidden/>
           </w:rPr>
           <w:tab/>
@@ -2437,6 +2677,7 @@
         <w:r>
           <w:rPr>
             <w:rStyle w:val="Hyperlink"/>
+            <w:noProof/>
             <w:webHidden/>
           </w:rPr>
           <w:fldChar w:fldCharType="begin"/>
@@ -2444,6 +2685,7 @@
         <w:r>
           <w:rPr>
             <w:rStyle w:val="Hyperlink"/>
+            <w:noProof/>
             <w:webHidden/>
           </w:rPr>
           <w:instrText xml:space="preserve"> PAGEREF _Toc474487955 \h </w:instrText>
@@ -2451,12 +2693,14 @@
         <w:r>
           <w:rPr>
             <w:rStyle w:val="Hyperlink"/>
+            <w:noProof/>
             <w:webHidden/>
           </w:rPr>
         </w:r>
         <w:r>
           <w:rPr>
             <w:rStyle w:val="Hyperlink"/>
+            <w:noProof/>
             <w:webHidden/>
           </w:rPr>
           <w:fldChar w:fldCharType="separate"/>
@@ -2464,6 +2708,7 @@
         <w:r>
           <w:rPr>
             <w:rStyle w:val="Hyperlink"/>
+            <w:noProof/>
             <w:webHidden/>
           </w:rPr>
           <w:t>35</w:t>
@@ -2471,6 +2716,7 @@
         <w:r>
           <w:rPr>
             <w:rStyle w:val="Hyperlink"/>
+            <w:noProof/>
             <w:webHidden/>
           </w:rPr>
           <w:fldChar w:fldCharType="end"/>
@@ -2626,6 +2872,7 @@
         <w:spacing w:before="0" w:after="0"/>
         <w:rPr>
           <w:rStyle w:val="Hyperlink"/>
+          <w:noProof/>
         </w:rPr>
       </w:pPr>
       <w:hyperlink w:anchor="_Toc474487958" w:history="1">
@@ -2639,6 +2886,7 @@
         <w:r>
           <w:rPr>
             <w:rStyle w:val="Hyperlink"/>
+            <w:noProof/>
             <w:webHidden/>
           </w:rPr>
           <w:tab/>
@@ -2646,6 +2894,7 @@
         <w:r>
           <w:rPr>
             <w:rStyle w:val="Hyperlink"/>
+            <w:noProof/>
             <w:webHidden/>
           </w:rPr>
           <w:fldChar w:fldCharType="begin"/>
@@ -2653,6 +2902,7 @@
         <w:r>
           <w:rPr>
             <w:rStyle w:val="Hyperlink"/>
+            <w:noProof/>
             <w:webHidden/>
           </w:rPr>
           <w:instrText xml:space="preserve"> PAGEREF _Toc474487958 \h </w:instrText>
@@ -2660,12 +2910,14 @@
         <w:r>
           <w:rPr>
             <w:rStyle w:val="Hyperlink"/>
+            <w:noProof/>
             <w:webHidden/>
           </w:rPr>
         </w:r>
         <w:r>
           <w:rPr>
             <w:rStyle w:val="Hyperlink"/>
+            <w:noProof/>
             <w:webHidden/>
           </w:rPr>
           <w:fldChar w:fldCharType="separate"/>
@@ -2673,6 +2925,7 @@
         <w:r>
           <w:rPr>
             <w:rStyle w:val="Hyperlink"/>
+            <w:noProof/>
             <w:webHidden/>
           </w:rPr>
           <w:t>41</w:t>
@@ -2680,6 +2933,7 @@
         <w:r>
           <w:rPr>
             <w:rStyle w:val="Hyperlink"/>
+            <w:noProof/>
             <w:webHidden/>
           </w:rPr>
           <w:fldChar w:fldCharType="end"/>
@@ -2695,6 +2949,7 @@
         <w:spacing w:before="0" w:after="0"/>
         <w:rPr>
           <w:rStyle w:val="Hyperlink"/>
+          <w:noProof/>
         </w:rPr>
       </w:pPr>
       <w:hyperlink w:anchor="_Toc474487959" w:history="1">
@@ -2708,6 +2963,7 @@
         <w:r>
           <w:rPr>
             <w:rStyle w:val="Hyperlink"/>
+            <w:noProof/>
             <w:webHidden/>
           </w:rPr>
           <w:tab/>
@@ -2715,6 +2971,7 @@
         <w:r>
           <w:rPr>
             <w:rStyle w:val="Hyperlink"/>
+            <w:noProof/>
             <w:webHidden/>
           </w:rPr>
           <w:fldChar w:fldCharType="begin"/>
@@ -2722,6 +2979,7 @@
         <w:r>
           <w:rPr>
             <w:rStyle w:val="Hyperlink"/>
+            <w:noProof/>
             <w:webHidden/>
           </w:rPr>
           <w:instrText xml:space="preserve"> PAGEREF _Toc474487959 \h </w:instrText>
@@ -2729,12 +2987,14 @@
         <w:r>
           <w:rPr>
             <w:rStyle w:val="Hyperlink"/>
+            <w:noProof/>
             <w:webHidden/>
           </w:rPr>
         </w:r>
         <w:r>
           <w:rPr>
             <w:rStyle w:val="Hyperlink"/>
+            <w:noProof/>
             <w:webHidden/>
           </w:rPr>
           <w:fldChar w:fldCharType="separate"/>
@@ -2742,6 +3002,7 @@
         <w:r>
           <w:rPr>
             <w:rStyle w:val="Hyperlink"/>
+            <w:noProof/>
             <w:webHidden/>
           </w:rPr>
           <w:t>44</w:t>
@@ -2749,6 +3010,7 @@
         <w:r>
           <w:rPr>
             <w:rStyle w:val="Hyperlink"/>
+            <w:noProof/>
             <w:webHidden/>
           </w:rPr>
           <w:fldChar w:fldCharType="end"/>
@@ -2764,6 +3026,7 @@
         <w:spacing w:before="0" w:after="0"/>
         <w:rPr>
           <w:rStyle w:val="Hyperlink"/>
+          <w:noProof/>
         </w:rPr>
       </w:pPr>
       <w:hyperlink w:anchor="_Toc474487960" w:history="1">
@@ -2777,6 +3040,7 @@
         <w:r>
           <w:rPr>
             <w:rStyle w:val="Hyperlink"/>
+            <w:noProof/>
             <w:webHidden/>
           </w:rPr>
           <w:tab/>
@@ -2784,6 +3048,7 @@
         <w:r>
           <w:rPr>
             <w:rStyle w:val="Hyperlink"/>
+            <w:noProof/>
             <w:webHidden/>
           </w:rPr>
           <w:fldChar w:fldCharType="begin"/>
@@ -2791,6 +3056,7 @@
         <w:r>
           <w:rPr>
             <w:rStyle w:val="Hyperlink"/>
+            <w:noProof/>
             <w:webHidden/>
           </w:rPr>
           <w:instrText xml:space="preserve"> PAGEREF _Toc474487960 \h </w:instrText>
@@ -2798,12 +3064,14 @@
         <w:r>
           <w:rPr>
             <w:rStyle w:val="Hyperlink"/>
+            <w:noProof/>
             <w:webHidden/>
           </w:rPr>
         </w:r>
         <w:r>
           <w:rPr>
             <w:rStyle w:val="Hyperlink"/>
+            <w:noProof/>
             <w:webHidden/>
           </w:rPr>
           <w:fldChar w:fldCharType="separate"/>
@@ -2811,6 +3079,7 @@
         <w:r>
           <w:rPr>
             <w:rStyle w:val="Hyperlink"/>
+            <w:noProof/>
             <w:webHidden/>
           </w:rPr>
           <w:t>47</w:t>
@@ -2818,6 +3087,7 @@
         <w:r>
           <w:rPr>
             <w:rStyle w:val="Hyperlink"/>
+            <w:noProof/>
             <w:webHidden/>
           </w:rPr>
           <w:fldChar w:fldCharType="end"/>
@@ -2833,6 +3103,7 @@
         <w:spacing w:before="0" w:after="0"/>
         <w:rPr>
           <w:rStyle w:val="Hyperlink"/>
+          <w:noProof/>
         </w:rPr>
       </w:pPr>
       <w:hyperlink w:anchor="_Toc474487961" w:history="1">
@@ -2846,6 +3117,7 @@
         <w:r>
           <w:rPr>
             <w:rStyle w:val="Hyperlink"/>
+            <w:noProof/>
             <w:webHidden/>
           </w:rPr>
           <w:tab/>
@@ -2853,6 +3125,7 @@
         <w:r>
           <w:rPr>
             <w:rStyle w:val="Hyperlink"/>
+            <w:noProof/>
             <w:webHidden/>
           </w:rPr>
           <w:fldChar w:fldCharType="begin"/>
@@ -2860,6 +3133,7 @@
         <w:r>
           <w:rPr>
             <w:rStyle w:val="Hyperlink"/>
+            <w:noProof/>
             <w:webHidden/>
           </w:rPr>
           <w:instrText xml:space="preserve"> PAGEREF _Toc474487961 \h </w:instrText>
@@ -2867,12 +3141,14 @@
         <w:r>
           <w:rPr>
             <w:rStyle w:val="Hyperlink"/>
+            <w:noProof/>
             <w:webHidden/>
           </w:rPr>
         </w:r>
         <w:r>
           <w:rPr>
             <w:rStyle w:val="Hyperlink"/>
+            <w:noProof/>
             <w:webHidden/>
           </w:rPr>
           <w:fldChar w:fldCharType="separate"/>
@@ -2880,6 +3156,7 @@
         <w:r>
           <w:rPr>
             <w:rStyle w:val="Hyperlink"/>
+            <w:noProof/>
             <w:webHidden/>
           </w:rPr>
           <w:t>49</w:t>
@@ -2887,6 +3164,7 @@
         <w:r>
           <w:rPr>
             <w:rStyle w:val="Hyperlink"/>
+            <w:noProof/>
             <w:webHidden/>
           </w:rPr>
           <w:fldChar w:fldCharType="end"/>
@@ -2902,6 +3180,7 @@
         <w:spacing w:before="0" w:after="0"/>
         <w:rPr>
           <w:rStyle w:val="Hyperlink"/>
+          <w:noProof/>
         </w:rPr>
       </w:pPr>
       <w:hyperlink w:anchor="_Toc474487962" w:history="1">
@@ -2915,6 +3194,7 @@
         <w:r>
           <w:rPr>
             <w:rStyle w:val="Hyperlink"/>
+            <w:noProof/>
             <w:webHidden/>
           </w:rPr>
           <w:tab/>
@@ -2922,6 +3202,7 @@
         <w:r>
           <w:rPr>
             <w:rStyle w:val="Hyperlink"/>
+            <w:noProof/>
             <w:webHidden/>
           </w:rPr>
           <w:fldChar w:fldCharType="begin"/>
@@ -2929,6 +3210,7 @@
         <w:r>
           <w:rPr>
             <w:rStyle w:val="Hyperlink"/>
+            <w:noProof/>
             <w:webHidden/>
           </w:rPr>
           <w:instrText xml:space="preserve"> PAGEREF _Toc474487962 \h </w:instrText>
@@ -2936,12 +3218,14 @@
         <w:r>
           <w:rPr>
             <w:rStyle w:val="Hyperlink"/>
+            <w:noProof/>
             <w:webHidden/>
           </w:rPr>
         </w:r>
         <w:r>
           <w:rPr>
             <w:rStyle w:val="Hyperlink"/>
+            <w:noProof/>
             <w:webHidden/>
           </w:rPr>
           <w:fldChar w:fldCharType="separate"/>
@@ -2949,6 +3233,7 @@
         <w:r>
           <w:rPr>
             <w:rStyle w:val="Hyperlink"/>
+            <w:noProof/>
             <w:webHidden/>
           </w:rPr>
           <w:t>51</w:t>
@@ -2956,6 +3241,7 @@
         <w:r>
           <w:rPr>
             <w:rStyle w:val="Hyperlink"/>
+            <w:noProof/>
             <w:webHidden/>
           </w:rPr>
           <w:fldChar w:fldCharType="end"/>
@@ -2971,6 +3257,7 @@
         <w:spacing w:before="0" w:after="0"/>
         <w:rPr>
           <w:rStyle w:val="Hyperlink"/>
+          <w:noProof/>
         </w:rPr>
       </w:pPr>
       <w:hyperlink w:anchor="_Toc474487963" w:history="1">
@@ -2984,6 +3271,7 @@
         <w:r>
           <w:rPr>
             <w:rStyle w:val="Hyperlink"/>
+            <w:noProof/>
             <w:webHidden/>
           </w:rPr>
           <w:tab/>
@@ -2991,6 +3279,7 @@
         <w:r>
           <w:rPr>
             <w:rStyle w:val="Hyperlink"/>
+            <w:noProof/>
             <w:webHidden/>
           </w:rPr>
           <w:fldChar w:fldCharType="begin"/>
@@ -2998,6 +3287,7 @@
         <w:r>
           <w:rPr>
             <w:rStyle w:val="Hyperlink"/>
+            <w:noProof/>
             <w:webHidden/>
           </w:rPr>
           <w:instrText xml:space="preserve"> PAGEREF _Toc474487963 \h </w:instrText>
@@ -3005,12 +3295,14 @@
         <w:r>
           <w:rPr>
             <w:rStyle w:val="Hyperlink"/>
+            <w:noProof/>
             <w:webHidden/>
           </w:rPr>
         </w:r>
         <w:r>
           <w:rPr>
             <w:rStyle w:val="Hyperlink"/>
+            <w:noProof/>
             <w:webHidden/>
           </w:rPr>
           <w:fldChar w:fldCharType="separate"/>
@@ -3018,6 +3310,7 @@
         <w:r>
           <w:rPr>
             <w:rStyle w:val="Hyperlink"/>
+            <w:noProof/>
             <w:webHidden/>
           </w:rPr>
           <w:t>53</w:t>
@@ -3025,6 +3318,7 @@
         <w:r>
           <w:rPr>
             <w:rStyle w:val="Hyperlink"/>
+            <w:noProof/>
             <w:webHidden/>
           </w:rPr>
           <w:fldChar w:fldCharType="end"/>
@@ -3257,6 +3551,7 @@
         <w:spacing w:before="0" w:after="0"/>
         <w:rPr>
           <w:rStyle w:val="Hyperlink"/>
+          <w:noProof/>
         </w:rPr>
       </w:pPr>
       <w:hyperlink w:anchor="_Toc474487967" w:history="1">
@@ -3270,6 +3565,7 @@
         <w:r>
           <w:rPr>
             <w:rStyle w:val="Hyperlink"/>
+            <w:noProof/>
             <w:webHidden/>
           </w:rPr>
           <w:tab/>
@@ -3277,6 +3573,7 @@
         <w:r>
           <w:rPr>
             <w:rStyle w:val="Hyperlink"/>
+            <w:noProof/>
             <w:webHidden/>
           </w:rPr>
           <w:fldChar w:fldCharType="begin"/>
@@ -3284,6 +3581,7 @@
         <w:r>
           <w:rPr>
             <w:rStyle w:val="Hyperlink"/>
+            <w:noProof/>
             <w:webHidden/>
           </w:rPr>
           <w:instrText xml:space="preserve"> PAGEREF _Toc474487967 \h </w:instrText>
@@ -3291,12 +3589,14 @@
         <w:r>
           <w:rPr>
             <w:rStyle w:val="Hyperlink"/>
+            <w:noProof/>
             <w:webHidden/>
           </w:rPr>
         </w:r>
         <w:r>
           <w:rPr>
             <w:rStyle w:val="Hyperlink"/>
+            <w:noProof/>
             <w:webHidden/>
           </w:rPr>
           <w:fldChar w:fldCharType="separate"/>
@@ -3304,6 +3604,7 @@
         <w:r>
           <w:rPr>
             <w:rStyle w:val="Hyperlink"/>
+            <w:noProof/>
             <w:webHidden/>
           </w:rPr>
           <w:t>57</w:t>
@@ -3311,6 +3612,7 @@
         <w:r>
           <w:rPr>
             <w:rStyle w:val="Hyperlink"/>
+            <w:noProof/>
             <w:webHidden/>
           </w:rPr>
           <w:fldChar w:fldCharType="end"/>
@@ -3326,6 +3628,7 @@
         <w:spacing w:before="0" w:after="0"/>
         <w:rPr>
           <w:rStyle w:val="Hyperlink"/>
+          <w:noProof/>
         </w:rPr>
       </w:pPr>
       <w:hyperlink w:anchor="_Toc474487968" w:history="1">
@@ -3339,6 +3642,7 @@
         <w:r>
           <w:rPr>
             <w:rStyle w:val="Hyperlink"/>
+            <w:noProof/>
             <w:webHidden/>
           </w:rPr>
           <w:tab/>
@@ -3346,6 +3650,7 @@
         <w:r>
           <w:rPr>
             <w:rStyle w:val="Hyperlink"/>
+            <w:noProof/>
             <w:webHidden/>
           </w:rPr>
           <w:fldChar w:fldCharType="begin"/>
@@ -3353,6 +3658,7 @@
         <w:r>
           <w:rPr>
             <w:rStyle w:val="Hyperlink"/>
+            <w:noProof/>
             <w:webHidden/>
           </w:rPr>
           <w:instrText xml:space="preserve"> PAGEREF _Toc474487968 \h </w:instrText>
@@ -3360,12 +3666,14 @@
         <w:r>
           <w:rPr>
             <w:rStyle w:val="Hyperlink"/>
+            <w:noProof/>
             <w:webHidden/>
           </w:rPr>
         </w:r>
         <w:r>
           <w:rPr>
             <w:rStyle w:val="Hyperlink"/>
+            <w:noProof/>
             <w:webHidden/>
           </w:rPr>
           <w:fldChar w:fldCharType="separate"/>
@@ -3373,6 +3681,7 @@
         <w:r>
           <w:rPr>
             <w:rStyle w:val="Hyperlink"/>
+            <w:noProof/>
             <w:webHidden/>
           </w:rPr>
           <w:t>58</w:t>
@@ -3380,6 +3689,7 @@
         <w:r>
           <w:rPr>
             <w:rStyle w:val="Hyperlink"/>
+            <w:noProof/>
             <w:webHidden/>
           </w:rPr>
           <w:fldChar w:fldCharType="end"/>
@@ -3395,6 +3705,7 @@
         <w:spacing w:before="0" w:after="0"/>
         <w:rPr>
           <w:rStyle w:val="Hyperlink"/>
+          <w:noProof/>
         </w:rPr>
       </w:pPr>
       <w:hyperlink w:anchor="_Toc474487969" w:history="1">
@@ -3408,6 +3719,7 @@
         <w:r>
           <w:rPr>
             <w:rStyle w:val="Hyperlink"/>
+            <w:noProof/>
             <w:webHidden/>
           </w:rPr>
           <w:tab/>
@@ -3415,6 +3727,7 @@
         <w:r>
           <w:rPr>
             <w:rStyle w:val="Hyperlink"/>
+            <w:noProof/>
             <w:webHidden/>
           </w:rPr>
           <w:fldChar w:fldCharType="begin"/>
@@ -3422,6 +3735,7 @@
         <w:r>
           <w:rPr>
             <w:rStyle w:val="Hyperlink"/>
+            <w:noProof/>
             <w:webHidden/>
           </w:rPr>
           <w:instrText xml:space="preserve"> PAGEREF _Toc474487969 \h </w:instrText>
@@ -3429,12 +3743,14 @@
         <w:r>
           <w:rPr>
             <w:rStyle w:val="Hyperlink"/>
+            <w:noProof/>
             <w:webHidden/>
           </w:rPr>
         </w:r>
         <w:r>
           <w:rPr>
             <w:rStyle w:val="Hyperlink"/>
+            <w:noProof/>
             <w:webHidden/>
           </w:rPr>
           <w:fldChar w:fldCharType="separate"/>
@@ -3442,6 +3758,7 @@
         <w:r>
           <w:rPr>
             <w:rStyle w:val="Hyperlink"/>
+            <w:noProof/>
             <w:webHidden/>
           </w:rPr>
           <w:t>59</w:t>
@@ -3449,6 +3766,7 @@
         <w:r>
           <w:rPr>
             <w:rStyle w:val="Hyperlink"/>
+            <w:noProof/>
             <w:webHidden/>
           </w:rPr>
           <w:fldChar w:fldCharType="end"/>
@@ -4010,7 +4328,7 @@
                 <wp:extent cx="723900" cy="257175"/>
                 <wp:effectExtent l="0" t="0" r="19050" b="28575"/>
                 <wp:wrapNone/>
-                <wp:docPr id="75" name="Text Box 2"/>
+                <wp:docPr id="76" name="Text Box 2"/>
                 <wp:cNvGraphicFramePr>
                   <a:graphicFrameLocks xmlns:a="http://schemas.openxmlformats.org/drawingml/2006/main"/>
                 </wp:cNvGraphicFramePr>
@@ -4069,7 +4387,7 @@
           </mc:Choice>
           <mc:Fallback>
             <w:pict>
-              <v:shape id="_x0000_s1027" type="#_x0000_t202" style="position:absolute;left:0;text-align:left;margin-left:282pt;margin-top:10.55pt;width:57pt;height:20.25pt;z-index:251660288;visibility:visible;mso-wrap-style:square;mso-width-percent:0;mso-height-percent:0;mso-wrap-distance-left:9pt;mso-wrap-distance-top:0;mso-wrap-distance-right:9pt;mso-wrap-distance-bottom:0;mso-position-horizontal:absolute;mso-position-horizontal-relative:text;mso-position-vertical:absolute;mso-position-vertical-relative:text;mso-width-percent:0;mso-height-percent:0;mso-width-relative:margin;mso-height-relative:margin;v-text-anchor:top" o:gfxdata="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">
+              <v:shape id="_x0000_s1027" type="#_x0000_t202" style="position:absolute;left:0;text-align:left;margin-left:282pt;margin-top:10.55pt;width:57pt;height:20.25pt;z-index:251660288;visibility:visible;mso-wrap-style:square;mso-width-percent:0;mso-height-percent:0;mso-wrap-distance-left:9pt;mso-wrap-distance-top:0;mso-wrap-distance-right:9pt;mso-wrap-distance-bottom:0;mso-position-horizontal:absolute;mso-position-horizontal-relative:text;mso-position-vertical:absolute;mso-position-vertical-relative:text;mso-width-percent:0;mso-height-percent:0;mso-width-relative:margin;mso-height-relative:margin;v-text-anchor:top" o:gfxdata="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">
                 <v:textbox>
                   <w:txbxContent>
                     <w:p>
@@ -4105,7 +4423,7 @@
                 <wp:extent cx="619125" cy="285750"/>
                 <wp:effectExtent l="0" t="0" r="28575" b="19050"/>
                 <wp:wrapNone/>
-                <wp:docPr id="74" name="Text Box 2"/>
+                <wp:docPr id="75" name="Text Box 2"/>
                 <wp:cNvGraphicFramePr>
                   <a:graphicFrameLocks xmlns:a="http://schemas.openxmlformats.org/drawingml/2006/main"/>
                 </wp:cNvGraphicFramePr>
@@ -4164,7 +4482,7 @@
           </mc:Choice>
           <mc:Fallback>
             <w:pict>
-              <v:shape id="_x0000_s1028" type="#_x0000_t202" style="position:absolute;left:0;text-align:left;margin-left:177.75pt;margin-top:2.3pt;width:48.75pt;height:22.5pt;z-index:251659264;visibility:visible;mso-wrap-style:square;mso-width-percent:0;mso-height-percent:0;mso-wrap-distance-left:9pt;mso-wrap-distance-top:0;mso-wrap-distance-right:9pt;mso-wrap-distance-bottom:0;mso-position-horizontal:absolute;mso-position-horizontal-relative:text;mso-position-vertical:absolute;mso-position-vertical-relative:text;mso-width-percent:0;mso-height-percent:0;mso-width-relative:margin;mso-height-relative:margin;v-text-anchor:top" o:gfxdata="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">
+              <v:shape id="_x0000_s1028" type="#_x0000_t202" style="position:absolute;left:0;text-align:left;margin-left:177.75pt;margin-top:2.3pt;width:48.75pt;height:22.5pt;z-index:251659264;visibility:visible;mso-wrap-style:square;mso-width-percent:0;mso-height-percent:0;mso-wrap-distance-left:9pt;mso-wrap-distance-top:0;mso-wrap-distance-right:9pt;mso-wrap-distance-bottom:0;mso-position-horizontal:absolute;mso-position-horizontal-relative:text;mso-position-vertical:absolute;mso-position-vertical-relative:text;mso-width-percent:0;mso-height-percent:0;mso-width-relative:margin;mso-height-relative:margin;v-text-anchor:top" o:gfxdata="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">
                 <v:textbox>
                   <w:txbxContent>
                     <w:p>
@@ -4213,7 +4531,7 @@
             <w10:borderbottom type="single" width="4"/>
             <w10:borderright type="single" width="4"/>
           </v:shape>
-          <o:OLEObject Type="Embed" ProgID="Visio.Drawing.11" ShapeID="_x0000_i1025" DrawAspect="Content" ObjectID="_1548752937" r:id="rId15"/>
+          <o:OLEObject Type="Embed" ProgID="Visio.Drawing.11" ShapeID="_x0000_i1025" DrawAspect="Content" ObjectID="_1564832749" r:id="rId15"/>
         </w:object>
       </w:r>
     </w:p>
@@ -6592,6 +6910,108 @@
     </w:p>
     <w:p>
       <w:pPr>
+        <w:pStyle w:val="Caution"/>
+        <w:pBdr>
+          <w:right w:val="single" w:sz="4" w:space="0" w:color="auto"/>
+        </w:pBdr>
+      </w:pPr>
+      <w:r>
+        <w:rPr>
+          <w:noProof/>
+        </w:rPr>
+        <w:drawing>
+          <wp:inline distT="0" distB="0" distL="0" distR="0">
+            <wp:extent cx="295275" cy="285750"/>
+            <wp:effectExtent l="0" t="0" r="9525" b="0"/>
+            <wp:docPr id="13" name="Picture 13"/>
+            <wp:cNvGraphicFramePr>
+              <a:graphicFrameLocks xmlns:a="http://schemas.openxmlformats.org/drawingml/2006/main" noChangeAspect="1"/>
+            </wp:cNvGraphicFramePr>
+            <a:graphic xmlns:a="http://schemas.openxmlformats.org/drawingml/2006/main">
+              <a:graphicData uri="http://schemas.openxmlformats.org/drawingml/2006/picture">
+                <pic:pic xmlns:pic="http://schemas.openxmlformats.org/drawingml/2006/picture">
+                  <pic:nvPicPr>
+                    <pic:cNvPr id="0" name="Picture 13"/>
+                    <pic:cNvPicPr>
+                      <a:picLocks noChangeAspect="1" noChangeArrowheads="1"/>
+                    </pic:cNvPicPr>
+                  </pic:nvPicPr>
+                  <pic:blipFill>
+                    <a:blip r:embed="rId19">
+                      <a:extLst>
+                        <a:ext uri="{28A0092B-C50C-407E-A947-70E740481C1C}">
+                          <a14:useLocalDpi xmlns:a14="http://schemas.microsoft.com/office/drawing/2010/main" val="0"/>
+                        </a:ext>
+                      </a:extLst>
+                    </a:blip>
+                    <a:srcRect/>
+                    <a:stretch>
+                      <a:fillRect/>
+                    </a:stretch>
+                  </pic:blipFill>
+                  <pic:spPr bwMode="auto">
+                    <a:xfrm>
+                      <a:off x="0" y="0"/>
+                      <a:ext cx="295275" cy="285750"/>
+                    </a:xfrm>
+                    <a:prstGeom prst="rect">
+                      <a:avLst/>
+                    </a:prstGeom>
+                    <a:noFill/>
+                    <a:ln>
+                      <a:noFill/>
+                    </a:ln>
+                  </pic:spPr>
+                </pic:pic>
+              </a:graphicData>
+            </a:graphic>
+          </wp:inline>
+        </w:drawing>
+      </w:r>
+      <w:r>
+        <w:t xml:space="preserve"> </w:t>
+      </w:r>
+      <w:r>
+        <w:rPr>
+          <w:lang w:eastAsia="x-none"/>
+        </w:rPr>
+        <w:t xml:space="preserve">Instrument Manager must have the </w:t>
+      </w:r>
+      <w:r>
+        <w:rPr>
+          <w:b/>
+          <w:lang w:eastAsia="x-none"/>
+        </w:rPr>
+        <w:t xml:space="preserve">Specimen Management Module </w:t>
+      </w:r>
+      <w:r>
+        <w:rPr>
+          <w:lang w:eastAsia="x-none"/>
+        </w:rPr>
+        <w:t xml:space="preserve">licensed and activated. </w:t>
+      </w:r>
+      <w:r>
+        <w:rPr>
+          <w:b/>
+        </w:rPr>
+        <w:t>Do not proceed until this</w:t>
+      </w:r>
+      <w:r>
+        <w:rPr>
+          <w:b/>
+        </w:rPr>
+        <w:t xml:space="preserve"> issue is resolved.</w:t>
+      </w:r>
+    </w:p>
+    <w:p>
+      <w:pPr>
+        <w:rPr>
+          <w:lang w:eastAsia="x-none"/>
+        </w:rPr>
+      </w:pPr>
+    </w:p>
+    <w:p>
+      <w:pPr>
         <w:pStyle w:val="Heading3"/>
         <w:numPr>
           <w:ilvl w:val="2"/>
@@ -7403,7 +7823,7 @@
           <wp:inline distT="0" distB="0" distL="0" distR="0">
             <wp:extent cx="285750" cy="285750"/>
             <wp:effectExtent l="0" t="0" r="0" b="0"/>
-            <wp:docPr id="13" name="Picture 13" descr="infoicon"/>
+            <wp:docPr id="14" name="Picture 14" descr="infoicon"/>
             <wp:cNvGraphicFramePr>
               <a:graphicFrameLocks xmlns:a="http://schemas.openxmlformats.org/drawingml/2006/main" noChangeAspect="1"/>
             </wp:cNvGraphicFramePr>
@@ -7411,7 +7831,7 @@
               <a:graphicData uri="http://schemas.openxmlformats.org/drawingml/2006/picture">
                 <pic:pic xmlns:pic="http://schemas.openxmlformats.org/drawingml/2006/picture">
                   <pic:nvPicPr>
-                    <pic:cNvPr id="0" name="Picture 13" descr="infoicon"/>
+                    <pic:cNvPr id="0" name="Picture 14" descr="infoicon"/>
                     <pic:cNvPicPr>
                       <a:picLocks noChangeAspect="1" noChangeArrowheads="1"/>
                     </pic:cNvPicPr>
@@ -7491,7 +7911,7 @@
           <wp:inline distT="0" distB="0" distL="0" distR="0">
             <wp:extent cx="295275" cy="285750"/>
             <wp:effectExtent l="0" t="0" r="9525" b="0"/>
-            <wp:docPr id="14" name="Picture 14"/>
+            <wp:docPr id="15" name="Picture 15"/>
             <wp:cNvGraphicFramePr>
               <a:graphicFrameLocks xmlns:a="http://schemas.openxmlformats.org/drawingml/2006/main" noChangeAspect="1"/>
             </wp:cNvGraphicFramePr>
@@ -7499,7 +7919,7 @@
               <a:graphicData uri="http://schemas.openxmlformats.org/drawingml/2006/picture">
                 <pic:pic xmlns:pic="http://schemas.openxmlformats.org/drawingml/2006/picture">
                   <pic:nvPicPr>
-                    <pic:cNvPr id="0" name="Picture 14"/>
+                    <pic:cNvPr id="0" name="Picture 15"/>
                     <pic:cNvPicPr>
                       <a:picLocks noChangeAspect="1" noChangeArrowheads="1"/>
                     </pic:cNvPicPr>
@@ -7687,7 +8107,7 @@
           <wp:inline distT="0" distB="0" distL="0" distR="0">
             <wp:extent cx="285750" cy="285750"/>
             <wp:effectExtent l="0" t="0" r="0" b="0"/>
-            <wp:docPr id="15" name="Picture 15" descr="infoicon"/>
+            <wp:docPr id="16" name="Picture 16" descr="infoicon"/>
             <wp:cNvGraphicFramePr>
               <a:graphicFrameLocks xmlns:a="http://schemas.openxmlformats.org/drawingml/2006/main" noChangeAspect="1"/>
             </wp:cNvGraphicFramePr>
@@ -7695,7 +8115,7 @@
               <a:graphicData uri="http://schemas.openxmlformats.org/drawingml/2006/picture">
                 <pic:pic xmlns:pic="http://schemas.openxmlformats.org/drawingml/2006/picture">
                   <pic:nvPicPr>
-                    <pic:cNvPr id="0" name="Picture 15" descr="infoicon"/>
+                    <pic:cNvPr id="0" name="Picture 16" descr="infoicon"/>
                     <pic:cNvPicPr>
                       <a:picLocks noChangeAspect="1" noChangeArrowheads="1"/>
                     </pic:cNvPicPr>
@@ -7854,7 +8274,7 @@
           <wp:inline distT="0" distB="0" distL="0" distR="0">
             <wp:extent cx="5667375" cy="1800225"/>
             <wp:effectExtent l="19050" t="19050" r="28575" b="28575"/>
-            <wp:docPr id="16" name="Picture 16"/>
+            <wp:docPr id="17" name="Picture 17"/>
             <wp:cNvGraphicFramePr>
               <a:graphicFrameLocks xmlns:a="http://schemas.openxmlformats.org/drawingml/2006/main" noChangeAspect="1"/>
             </wp:cNvGraphicFramePr>
@@ -7862,7 +8282,7 @@
               <a:graphicData uri="http://schemas.openxmlformats.org/drawingml/2006/picture">
                 <pic:pic xmlns:pic="http://schemas.openxmlformats.org/drawingml/2006/picture">
                   <pic:nvPicPr>
-                    <pic:cNvPr id="0" name="Picture 16"/>
+                    <pic:cNvPr id="0" name="Picture 17"/>
                     <pic:cNvPicPr>
                       <a:picLocks noChangeAspect="1" noChangeArrowheads="1"/>
                     </pic:cNvPicPr>
@@ -8024,7 +8444,7 @@
           <wp:inline distT="0" distB="0" distL="0" distR="0">
             <wp:extent cx="5934075" cy="1466850"/>
             <wp:effectExtent l="19050" t="19050" r="28575" b="19050"/>
-            <wp:docPr id="17" name="Picture 17"/>
+            <wp:docPr id="18" name="Picture 18"/>
             <wp:cNvGraphicFramePr>
               <a:graphicFrameLocks xmlns:a="http://schemas.openxmlformats.org/drawingml/2006/main" noChangeAspect="1"/>
             </wp:cNvGraphicFramePr>
@@ -8032,7 +8452,7 @@
               <a:graphicData uri="http://schemas.openxmlformats.org/drawingml/2006/picture">
                 <pic:pic xmlns:pic="http://schemas.openxmlformats.org/drawingml/2006/picture">
                   <pic:nvPicPr>
-                    <pic:cNvPr id="0" name="Picture 17"/>
+                    <pic:cNvPr id="0" name="Picture 18"/>
                     <pic:cNvPicPr>
                       <a:picLocks noChangeAspect="1" noChangeArrowheads="1"/>
                     </pic:cNvPicPr>
@@ -8167,7 +8587,7 @@
           <wp:inline distT="0" distB="0" distL="0" distR="0">
             <wp:extent cx="5943600" cy="1733550"/>
             <wp:effectExtent l="19050" t="19050" r="19050" b="19050"/>
-            <wp:docPr id="18" name="Picture 1"/>
+            <wp:docPr id="19" name="Picture 1"/>
             <wp:cNvGraphicFramePr>
               <a:graphicFrameLocks xmlns:a="http://schemas.openxmlformats.org/drawingml/2006/main" noChangeAspect="1"/>
             </wp:cNvGraphicFramePr>
@@ -8635,7 +9055,7 @@
           <wp:inline distT="0" distB="0" distL="0" distR="0">
             <wp:extent cx="285750" cy="285750"/>
             <wp:effectExtent l="0" t="0" r="0" b="0"/>
-            <wp:docPr id="19" name="Picture 19" descr="infoicon"/>
+            <wp:docPr id="20" name="Picture 20" descr="infoicon"/>
             <wp:cNvGraphicFramePr>
               <a:graphicFrameLocks xmlns:a="http://schemas.openxmlformats.org/drawingml/2006/main" noChangeAspect="1"/>
             </wp:cNvGraphicFramePr>
@@ -8643,7 +9063,7 @@
               <a:graphicData uri="http://schemas.openxmlformats.org/drawingml/2006/picture">
                 <pic:pic xmlns:pic="http://schemas.openxmlformats.org/drawingml/2006/picture">
                   <pic:nvPicPr>
-                    <pic:cNvPr id="0" name="Picture 19" descr="infoicon"/>
+                    <pic:cNvPr id="0" name="Picture 20" descr="infoicon"/>
                     <pic:cNvPicPr>
                       <a:picLocks noChangeAspect="1" noChangeArrowheads="1"/>
                     </pic:cNvPicPr>
@@ -8847,7 +9267,7 @@
           <wp:inline distT="0" distB="0" distL="0" distR="0">
             <wp:extent cx="5943600" cy="952500"/>
             <wp:effectExtent l="19050" t="19050" r="19050" b="19050"/>
-            <wp:docPr id="20" name="Picture 20"/>
+            <wp:docPr id="21" name="Picture 21"/>
             <wp:cNvGraphicFramePr>
               <a:graphicFrameLocks xmlns:a="http://schemas.openxmlformats.org/drawingml/2006/main" noChangeAspect="1"/>
             </wp:cNvGraphicFramePr>
@@ -8855,7 +9275,7 @@
               <a:graphicData uri="http://schemas.openxmlformats.org/drawingml/2006/picture">
                 <pic:pic xmlns:pic="http://schemas.openxmlformats.org/drawingml/2006/picture">
                   <pic:nvPicPr>
-                    <pic:cNvPr id="0" name="Picture 20"/>
+                    <pic:cNvPr id="0" name="Picture 21"/>
                     <pic:cNvPicPr>
                       <a:picLocks noChangeAspect="1" noChangeArrowheads="1"/>
                     </pic:cNvPicPr>
@@ -8915,7 +9335,7 @@
           <wp:inline distT="0" distB="0" distL="0" distR="0">
             <wp:extent cx="295275" cy="285750"/>
             <wp:effectExtent l="0" t="0" r="9525" b="0"/>
-            <wp:docPr id="21" name="Picture 21"/>
+            <wp:docPr id="22" name="Picture 22"/>
             <wp:cNvGraphicFramePr>
               <a:graphicFrameLocks xmlns:a="http://schemas.openxmlformats.org/drawingml/2006/main" noChangeAspect="1"/>
             </wp:cNvGraphicFramePr>
@@ -8923,7 +9343,7 @@
               <a:graphicData uri="http://schemas.openxmlformats.org/drawingml/2006/picture">
                 <pic:pic xmlns:pic="http://schemas.openxmlformats.org/drawingml/2006/picture">
                   <pic:nvPicPr>
-                    <pic:cNvPr id="0" name="Picture 21"/>
+                    <pic:cNvPr id="0" name="Picture 22"/>
                     <pic:cNvPicPr>
                       <a:picLocks noChangeAspect="1" noChangeArrowheads="1"/>
                     </pic:cNvPicPr>
@@ -9368,7 +9788,7 @@
           <wp:inline distT="0" distB="0" distL="0" distR="0">
             <wp:extent cx="3143250" cy="2571750"/>
             <wp:effectExtent l="19050" t="19050" r="19050" b="19050"/>
-            <wp:docPr id="22" name="Picture 22"/>
+            <wp:docPr id="23" name="Picture 23"/>
             <wp:cNvGraphicFramePr>
               <a:graphicFrameLocks xmlns:a="http://schemas.openxmlformats.org/drawingml/2006/main" noChangeAspect="1"/>
             </wp:cNvGraphicFramePr>
@@ -9376,7 +9796,7 @@
               <a:graphicData uri="http://schemas.openxmlformats.org/drawingml/2006/picture">
                 <pic:pic xmlns:pic="http://schemas.openxmlformats.org/drawingml/2006/picture">
                   <pic:nvPicPr>
-                    <pic:cNvPr id="0" name="Picture 22"/>
+                    <pic:cNvPr id="0" name="Picture 23"/>
                     <pic:cNvPicPr>
                       <a:picLocks noChangeAspect="1" noChangeArrowheads="1"/>
                     </pic:cNvPicPr>
@@ -9658,7 +10078,7 @@
           <wp:inline distT="0" distB="0" distL="0" distR="0">
             <wp:extent cx="3933825" cy="3333750"/>
             <wp:effectExtent l="19050" t="19050" r="28575" b="19050"/>
-            <wp:docPr id="23" name="Picture 23"/>
+            <wp:docPr id="24" name="Picture 24"/>
             <wp:cNvGraphicFramePr>
               <a:graphicFrameLocks xmlns:a="http://schemas.openxmlformats.org/drawingml/2006/main" noChangeAspect="1"/>
             </wp:cNvGraphicFramePr>
@@ -9666,7 +10086,7 @@
               <a:graphicData uri="http://schemas.openxmlformats.org/drawingml/2006/picture">
                 <pic:pic xmlns:pic="http://schemas.openxmlformats.org/drawingml/2006/picture">
                   <pic:nvPicPr>
-                    <pic:cNvPr id="0" name="Picture 23"/>
+                    <pic:cNvPr id="0" name="Picture 24"/>
                     <pic:cNvPicPr>
                       <a:picLocks noChangeAspect="1" noChangeArrowheads="1"/>
                     </pic:cNvPicPr>
@@ -10184,7 +10604,7 @@
           <wp:inline distT="0" distB="0" distL="0" distR="0">
             <wp:extent cx="3162300" cy="1057275"/>
             <wp:effectExtent l="19050" t="19050" r="19050" b="28575"/>
-            <wp:docPr id="24" name="Picture 24"/>
+            <wp:docPr id="25" name="Picture 25"/>
             <wp:cNvGraphicFramePr>
               <a:graphicFrameLocks xmlns:a="http://schemas.openxmlformats.org/drawingml/2006/main" noChangeAspect="1"/>
             </wp:cNvGraphicFramePr>
@@ -10192,7 +10612,7 @@
               <a:graphicData uri="http://schemas.openxmlformats.org/drawingml/2006/picture">
                 <pic:pic xmlns:pic="http://schemas.openxmlformats.org/drawingml/2006/picture">
                   <pic:nvPicPr>
-                    <pic:cNvPr id="0" name="Picture 24"/>
+                    <pic:cNvPr id="0" name="Picture 25"/>
                     <pic:cNvPicPr>
                       <a:picLocks noChangeAspect="1" noChangeArrowheads="1"/>
                     </pic:cNvPicPr>
@@ -10264,7 +10684,7 @@
           <wp:inline distT="0" distB="0" distL="0" distR="0">
             <wp:extent cx="285750" cy="285750"/>
             <wp:effectExtent l="0" t="0" r="0" b="0"/>
-            <wp:docPr id="25" name="Picture 25" descr="infoicon"/>
+            <wp:docPr id="26" name="Picture 26" descr="infoicon"/>
             <wp:cNvGraphicFramePr>
               <a:graphicFrameLocks xmlns:a="http://schemas.openxmlformats.org/drawingml/2006/main" noChangeAspect="1"/>
             </wp:cNvGraphicFramePr>
@@ -10272,7 +10692,7 @@
               <a:graphicData uri="http://schemas.openxmlformats.org/drawingml/2006/picture">
                 <pic:pic xmlns:pic="http://schemas.openxmlformats.org/drawingml/2006/picture">
                   <pic:nvPicPr>
-                    <pic:cNvPr id="0" name="Picture 25" descr="infoicon"/>
+                    <pic:cNvPr id="0" name="Picture 26" descr="infoicon"/>
                     <pic:cNvPicPr>
                       <a:picLocks noChangeAspect="1" noChangeArrowheads="1"/>
                     </pic:cNvPicPr>
@@ -10618,7 +11038,7 @@
           <wp:inline distT="0" distB="0" distL="0" distR="0">
             <wp:extent cx="3819525" cy="3790950"/>
             <wp:effectExtent l="19050" t="19050" r="28575" b="19050"/>
-            <wp:docPr id="26" name="Picture 26"/>
+            <wp:docPr id="27" name="Picture 27"/>
             <wp:cNvGraphicFramePr>
               <a:graphicFrameLocks xmlns:a="http://schemas.openxmlformats.org/drawingml/2006/main" noChangeAspect="1"/>
             </wp:cNvGraphicFramePr>
@@ -10626,7 +11046,7 @@
               <a:graphicData uri="http://schemas.openxmlformats.org/drawingml/2006/picture">
                 <pic:pic xmlns:pic="http://schemas.openxmlformats.org/drawingml/2006/picture">
                   <pic:nvPicPr>
-                    <pic:cNvPr id="0" name="Picture 26"/>
+                    <pic:cNvPr id="0" name="Picture 27"/>
                     <pic:cNvPicPr>
                       <a:picLocks noChangeAspect="1" noChangeArrowheads="1"/>
                     </pic:cNvPicPr>
@@ -11143,7 +11563,7 @@
           <wp:inline distT="0" distB="0" distL="0" distR="0">
             <wp:extent cx="5934075" cy="3895725"/>
             <wp:effectExtent l="19050" t="19050" r="28575" b="28575"/>
-            <wp:docPr id="27" name="Picture 27"/>
+            <wp:docPr id="28" name="Picture 28"/>
             <wp:cNvGraphicFramePr>
               <a:graphicFrameLocks xmlns:a="http://schemas.openxmlformats.org/drawingml/2006/main" noChangeAspect="1"/>
             </wp:cNvGraphicFramePr>
@@ -11151,7 +11571,7 @@
               <a:graphicData uri="http://schemas.openxmlformats.org/drawingml/2006/picture">
                 <pic:pic xmlns:pic="http://schemas.openxmlformats.org/drawingml/2006/picture">
                   <pic:nvPicPr>
-                    <pic:cNvPr id="0" name="Picture 27"/>
+                    <pic:cNvPr id="0" name="Picture 28"/>
                     <pic:cNvPicPr>
                       <a:picLocks noChangeAspect="1" noChangeArrowheads="1"/>
                     </pic:cNvPicPr>
@@ -11218,7 +11638,7 @@
           <wp:inline distT="0" distB="0" distL="0" distR="0">
             <wp:extent cx="295275" cy="285750"/>
             <wp:effectExtent l="0" t="0" r="9525" b="0"/>
-            <wp:docPr id="28" name="Picture 28"/>
+            <wp:docPr id="29" name="Picture 29"/>
             <wp:cNvGraphicFramePr>
               <a:graphicFrameLocks xmlns:a="http://schemas.openxmlformats.org/drawingml/2006/main" noChangeAspect="1"/>
             </wp:cNvGraphicFramePr>
@@ -11226,7 +11646,7 @@
               <a:graphicData uri="http://schemas.openxmlformats.org/drawingml/2006/picture">
                 <pic:pic xmlns:pic="http://schemas.openxmlformats.org/drawingml/2006/picture">
                   <pic:nvPicPr>
-                    <pic:cNvPr id="0" name="Picture 28"/>
+                    <pic:cNvPr id="0" name="Picture 29"/>
                     <pic:cNvPicPr>
                       <a:picLocks noChangeAspect="1" noChangeArrowheads="1"/>
                     </pic:cNvPicPr>
@@ -11802,7 +12222,7 @@
           <wp:inline distT="0" distB="0" distL="0" distR="0">
             <wp:extent cx="5934075" cy="3886200"/>
             <wp:effectExtent l="19050" t="19050" r="28575" b="19050"/>
-            <wp:docPr id="29" name="Picture 29"/>
+            <wp:docPr id="30" name="Picture 30"/>
             <wp:cNvGraphicFramePr>
               <a:graphicFrameLocks xmlns:a="http://schemas.openxmlformats.org/drawingml/2006/main" noChangeAspect="1"/>
             </wp:cNvGraphicFramePr>
@@ -11810,7 +12230,7 @@
               <a:graphicData uri="http://schemas.openxmlformats.org/drawingml/2006/picture">
                 <pic:pic xmlns:pic="http://schemas.openxmlformats.org/drawingml/2006/picture">
                   <pic:nvPicPr>
-                    <pic:cNvPr id="0" name="Picture 29"/>
+                    <pic:cNvPr id="0" name="Picture 30"/>
                     <pic:cNvPicPr>
                       <a:picLocks noChangeAspect="1" noChangeArrowheads="1"/>
                     </pic:cNvPicPr>
@@ -11926,7 +12346,7 @@
           <wp:inline distT="0" distB="0" distL="0" distR="0">
             <wp:extent cx="295275" cy="285750"/>
             <wp:effectExtent l="0" t="0" r="9525" b="0"/>
-            <wp:docPr id="30" name="Picture 30"/>
+            <wp:docPr id="31" name="Picture 31"/>
             <wp:cNvGraphicFramePr>
               <a:graphicFrameLocks xmlns:a="http://schemas.openxmlformats.org/drawingml/2006/main" noChangeAspect="1"/>
             </wp:cNvGraphicFramePr>
@@ -11934,7 +12354,7 @@
               <a:graphicData uri="http://schemas.openxmlformats.org/drawingml/2006/picture">
                 <pic:pic xmlns:pic="http://schemas.openxmlformats.org/drawingml/2006/picture">
                   <pic:nvPicPr>
-                    <pic:cNvPr id="0" name="Picture 30"/>
+                    <pic:cNvPr id="0" name="Picture 31"/>
                     <pic:cNvPicPr>
                       <a:picLocks noChangeAspect="1" noChangeArrowheads="1"/>
                     </pic:cNvPicPr>
@@ -12445,7 +12865,7 @@
           <wp:inline distT="0" distB="0" distL="0" distR="0">
             <wp:extent cx="3838575" cy="4086225"/>
             <wp:effectExtent l="19050" t="19050" r="28575" b="28575"/>
-            <wp:docPr id="31" name="Picture 31"/>
+            <wp:docPr id="32" name="Picture 32"/>
             <wp:cNvGraphicFramePr>
               <a:graphicFrameLocks xmlns:a="http://schemas.openxmlformats.org/drawingml/2006/main" noChangeAspect="1"/>
             </wp:cNvGraphicFramePr>
@@ -12453,7 +12873,7 @@
               <a:graphicData uri="http://schemas.openxmlformats.org/drawingml/2006/picture">
                 <pic:pic xmlns:pic="http://schemas.openxmlformats.org/drawingml/2006/picture">
                   <pic:nvPicPr>
-                    <pic:cNvPr id="0" name="Picture 31"/>
+                    <pic:cNvPr id="0" name="Picture 32"/>
                     <pic:cNvPicPr>
                       <a:picLocks noChangeAspect="1" noChangeArrowheads="1"/>
                     </pic:cNvPicPr>
@@ -12680,7 +13100,7 @@
           <wp:inline distT="0" distB="0" distL="0" distR="0">
             <wp:extent cx="285750" cy="285750"/>
             <wp:effectExtent l="0" t="0" r="0" b="0"/>
-            <wp:docPr id="32" name="Picture 32" descr="infoicon"/>
+            <wp:docPr id="33" name="Picture 33" descr="infoicon"/>
             <wp:cNvGraphicFramePr>
               <a:graphicFrameLocks xmlns:a="http://schemas.openxmlformats.org/drawingml/2006/main" noChangeAspect="1"/>
             </wp:cNvGraphicFramePr>
@@ -12688,7 +13108,7 @@
               <a:graphicData uri="http://schemas.openxmlformats.org/drawingml/2006/picture">
                 <pic:pic xmlns:pic="http://schemas.openxmlformats.org/drawingml/2006/picture">
                   <pic:nvPicPr>
-                    <pic:cNvPr id="0" name="Picture 32" descr="infoicon"/>
+                    <pic:cNvPr id="0" name="Picture 33" descr="infoicon"/>
                     <pic:cNvPicPr>
                       <a:picLocks noChangeAspect="1" noChangeArrowheads="1"/>
                     </pic:cNvPicPr>
@@ -12829,7 +13249,7 @@
           <wp:inline distT="0" distB="0" distL="0" distR="0">
             <wp:extent cx="4010025" cy="4133850"/>
             <wp:effectExtent l="19050" t="19050" r="28575" b="19050"/>
-            <wp:docPr id="33" name="Picture 33"/>
+            <wp:docPr id="34" name="Picture 34"/>
             <wp:cNvGraphicFramePr>
               <a:graphicFrameLocks xmlns:a="http://schemas.openxmlformats.org/drawingml/2006/main" noChangeAspect="1"/>
             </wp:cNvGraphicFramePr>
@@ -12837,7 +13257,7 @@
               <a:graphicData uri="http://schemas.openxmlformats.org/drawingml/2006/picture">
                 <pic:pic xmlns:pic="http://schemas.openxmlformats.org/drawingml/2006/picture">
                   <pic:nvPicPr>
-                    <pic:cNvPr id="0" name="Picture 33"/>
+                    <pic:cNvPr id="0" name="Picture 34"/>
                     <pic:cNvPicPr>
                       <a:picLocks noChangeAspect="1" noChangeArrowheads="1"/>
                     </pic:cNvPicPr>
@@ -13070,7 +13490,7 @@
           <wp:inline distT="0" distB="0" distL="0" distR="0">
             <wp:extent cx="2609850" cy="438150"/>
             <wp:effectExtent l="19050" t="19050" r="19050" b="19050"/>
-            <wp:docPr id="34" name="Picture 34"/>
+            <wp:docPr id="35" name="Picture 35"/>
             <wp:cNvGraphicFramePr>
               <a:graphicFrameLocks xmlns:a="http://schemas.openxmlformats.org/drawingml/2006/main" noChangeAspect="1"/>
             </wp:cNvGraphicFramePr>
@@ -13078,7 +13498,7 @@
               <a:graphicData uri="http://schemas.openxmlformats.org/drawingml/2006/picture">
                 <pic:pic xmlns:pic="http://schemas.openxmlformats.org/drawingml/2006/picture">
                   <pic:nvPicPr>
-                    <pic:cNvPr id="0" name="Picture 34"/>
+                    <pic:cNvPr id="0" name="Picture 35"/>
                     <pic:cNvPicPr>
                       <a:picLocks noChangeAspect="1" noChangeArrowheads="1"/>
                     </pic:cNvPicPr>
@@ -13223,7 +13643,7 @@
           <wp:inline distT="0" distB="0" distL="0" distR="0">
             <wp:extent cx="2533650" cy="1533525"/>
             <wp:effectExtent l="19050" t="19050" r="19050" b="28575"/>
-            <wp:docPr id="35" name="Picture 35"/>
+            <wp:docPr id="36" name="Picture 36"/>
             <wp:cNvGraphicFramePr>
               <a:graphicFrameLocks xmlns:a="http://schemas.openxmlformats.org/drawingml/2006/main" noChangeAspect="1"/>
             </wp:cNvGraphicFramePr>
@@ -13231,7 +13651,7 @@
               <a:graphicData uri="http://schemas.openxmlformats.org/drawingml/2006/picture">
                 <pic:pic xmlns:pic="http://schemas.openxmlformats.org/drawingml/2006/picture">
                   <pic:nvPicPr>
-                    <pic:cNvPr id="0" name="Picture 35"/>
+                    <pic:cNvPr id="0" name="Picture 36"/>
                     <pic:cNvPicPr>
                       <a:picLocks noChangeAspect="1" noChangeArrowheads="1"/>
                     </pic:cNvPicPr>
@@ -13297,7 +13717,7 @@
           <wp:inline distT="0" distB="0" distL="0" distR="0">
             <wp:extent cx="295275" cy="285750"/>
             <wp:effectExtent l="0" t="0" r="9525" b="0"/>
-            <wp:docPr id="36" name="Picture 36"/>
+            <wp:docPr id="37" name="Picture 37"/>
             <wp:cNvGraphicFramePr>
               <a:graphicFrameLocks xmlns:a="http://schemas.openxmlformats.org/drawingml/2006/main" noChangeAspect="1"/>
             </wp:cNvGraphicFramePr>
@@ -13305,7 +13725,7 @@
               <a:graphicData uri="http://schemas.openxmlformats.org/drawingml/2006/picture">
                 <pic:pic xmlns:pic="http://schemas.openxmlformats.org/drawingml/2006/picture">
                   <pic:nvPicPr>
-                    <pic:cNvPr id="0" name="Picture 36"/>
+                    <pic:cNvPr id="0" name="Picture 37"/>
                     <pic:cNvPicPr>
                       <a:picLocks noChangeAspect="1" noChangeArrowheads="1"/>
                     </pic:cNvPicPr>
@@ -13618,7 +14038,7 @@
           <wp:inline distT="0" distB="0" distL="0" distR="0">
             <wp:extent cx="3257550" cy="533400"/>
             <wp:effectExtent l="19050" t="19050" r="19050" b="19050"/>
-            <wp:docPr id="37" name="Picture 37"/>
+            <wp:docPr id="38" name="Picture 38"/>
             <wp:cNvGraphicFramePr>
               <a:graphicFrameLocks xmlns:a="http://schemas.openxmlformats.org/drawingml/2006/main" noChangeAspect="1"/>
             </wp:cNvGraphicFramePr>
@@ -13626,7 +14046,7 @@
               <a:graphicData uri="http://schemas.openxmlformats.org/drawingml/2006/picture">
                 <pic:pic xmlns:pic="http://schemas.openxmlformats.org/drawingml/2006/picture">
                   <pic:nvPicPr>
-                    <pic:cNvPr id="0" name="Picture 37"/>
+                    <pic:cNvPr id="0" name="Picture 38"/>
                     <pic:cNvPicPr>
                       <a:picLocks noChangeAspect="1" noChangeArrowheads="1"/>
                     </pic:cNvPicPr>
@@ -13891,7 +14311,7 @@
           <wp:inline distT="0" distB="0" distL="0" distR="0">
             <wp:extent cx="3790950" cy="4029075"/>
             <wp:effectExtent l="19050" t="19050" r="19050" b="28575"/>
-            <wp:docPr id="38" name="Picture 38"/>
+            <wp:docPr id="39" name="Picture 39"/>
             <wp:cNvGraphicFramePr>
               <a:graphicFrameLocks xmlns:a="http://schemas.openxmlformats.org/drawingml/2006/main" noChangeAspect="1"/>
             </wp:cNvGraphicFramePr>
@@ -13899,7 +14319,7 @@
               <a:graphicData uri="http://schemas.openxmlformats.org/drawingml/2006/picture">
                 <pic:pic xmlns:pic="http://schemas.openxmlformats.org/drawingml/2006/picture">
                   <pic:nvPicPr>
-                    <pic:cNvPr id="0" name="Picture 38"/>
+                    <pic:cNvPr id="0" name="Picture 39"/>
                     <pic:cNvPicPr>
                       <a:picLocks noChangeAspect="1" noChangeArrowheads="1"/>
                     </pic:cNvPicPr>
@@ -13958,7 +14378,7 @@
           <wp:inline distT="0" distB="0" distL="0" distR="0">
             <wp:extent cx="295275" cy="285750"/>
             <wp:effectExtent l="0" t="0" r="9525" b="0"/>
-            <wp:docPr id="39" name="Picture 39"/>
+            <wp:docPr id="40" name="Picture 40"/>
             <wp:cNvGraphicFramePr>
               <a:graphicFrameLocks xmlns:a="http://schemas.openxmlformats.org/drawingml/2006/main" noChangeAspect="1"/>
             </wp:cNvGraphicFramePr>
@@ -13966,7 +14386,7 @@
               <a:graphicData uri="http://schemas.openxmlformats.org/drawingml/2006/picture">
                 <pic:pic xmlns:pic="http://schemas.openxmlformats.org/drawingml/2006/picture">
                   <pic:nvPicPr>
-                    <pic:cNvPr id="0" name="Picture 39"/>
+                    <pic:cNvPr id="0" name="Picture 40"/>
                     <pic:cNvPicPr>
                       <a:picLocks noChangeAspect="1" noChangeArrowheads="1"/>
                     </pic:cNvPicPr>
@@ -14208,7 +14628,7 @@
           <wp:inline distT="0" distB="0" distL="0" distR="0">
             <wp:extent cx="285750" cy="285750"/>
             <wp:effectExtent l="0" t="0" r="0" b="0"/>
-            <wp:docPr id="40" name="Picture 40" descr="infoicon"/>
+            <wp:docPr id="41" name="Picture 41" descr="infoicon"/>
             <wp:cNvGraphicFramePr>
               <a:graphicFrameLocks xmlns:a="http://schemas.openxmlformats.org/drawingml/2006/main" noChangeAspect="1"/>
             </wp:cNvGraphicFramePr>
@@ -14216,7 +14636,7 @@
               <a:graphicData uri="http://schemas.openxmlformats.org/drawingml/2006/picture">
                 <pic:pic xmlns:pic="http://schemas.openxmlformats.org/drawingml/2006/picture">
                   <pic:nvPicPr>
-                    <pic:cNvPr id="0" name="Picture 40" descr="infoicon"/>
+                    <pic:cNvPr id="0" name="Picture 41" descr="infoicon"/>
                     <pic:cNvPicPr>
                       <a:picLocks noChangeAspect="1" noChangeArrowheads="1"/>
                     </pic:cNvPicPr>
@@ -14338,7 +14758,7 @@
           <wp:inline distT="0" distB="0" distL="0" distR="0">
             <wp:extent cx="295275" cy="285750"/>
             <wp:effectExtent l="0" t="0" r="9525" b="0"/>
-            <wp:docPr id="41" name="Picture 41"/>
+            <wp:docPr id="42" name="Picture 42"/>
             <wp:cNvGraphicFramePr>
               <a:graphicFrameLocks xmlns:a="http://schemas.openxmlformats.org/drawingml/2006/main" noChangeAspect="1"/>
             </wp:cNvGraphicFramePr>
@@ -14346,7 +14766,7 @@
               <a:graphicData uri="http://schemas.openxmlformats.org/drawingml/2006/picture">
                 <pic:pic xmlns:pic="http://schemas.openxmlformats.org/drawingml/2006/picture">
                   <pic:nvPicPr>
-                    <pic:cNvPr id="0" name="Picture 41"/>
+                    <pic:cNvPr id="0" name="Picture 42"/>
                     <pic:cNvPicPr>
                       <a:picLocks noChangeAspect="1" noChangeArrowheads="1"/>
                     </pic:cNvPicPr>
@@ -14537,7 +14957,7 @@
           <wp:inline distT="0" distB="0" distL="0" distR="0">
             <wp:extent cx="3952875" cy="3429000"/>
             <wp:effectExtent l="19050" t="19050" r="28575" b="19050"/>
-            <wp:docPr id="42" name="Picture 42"/>
+            <wp:docPr id="43" name="Picture 43"/>
             <wp:cNvGraphicFramePr>
               <a:graphicFrameLocks xmlns:a="http://schemas.openxmlformats.org/drawingml/2006/main" noChangeAspect="1"/>
             </wp:cNvGraphicFramePr>
@@ -14545,7 +14965,7 @@
               <a:graphicData uri="http://schemas.openxmlformats.org/drawingml/2006/picture">
                 <pic:pic xmlns:pic="http://schemas.openxmlformats.org/drawingml/2006/picture">
                   <pic:nvPicPr>
-                    <pic:cNvPr id="0" name="Picture 42"/>
+                    <pic:cNvPr id="0" name="Picture 43"/>
                     <pic:cNvPicPr>
                       <a:picLocks noChangeAspect="1" noChangeArrowheads="1"/>
                     </pic:cNvPicPr>
@@ -15010,7 +15430,7 @@
           <wp:inline distT="0" distB="0" distL="0" distR="0">
             <wp:extent cx="4533900" cy="3952875"/>
             <wp:effectExtent l="19050" t="19050" r="19050" b="28575"/>
-            <wp:docPr id="43" name="Picture 43"/>
+            <wp:docPr id="44" name="Picture 44"/>
             <wp:cNvGraphicFramePr>
               <a:graphicFrameLocks xmlns:a="http://schemas.openxmlformats.org/drawingml/2006/main" noChangeAspect="1"/>
             </wp:cNvGraphicFramePr>
@@ -15018,7 +15438,7 @@
               <a:graphicData uri="http://schemas.openxmlformats.org/drawingml/2006/picture">
                 <pic:pic xmlns:pic="http://schemas.openxmlformats.org/drawingml/2006/picture">
                   <pic:nvPicPr>
-                    <pic:cNvPr id="0" name="Picture 43"/>
+                    <pic:cNvPr id="0" name="Picture 44"/>
                     <pic:cNvPicPr>
                       <a:picLocks noChangeAspect="1" noChangeArrowheads="1"/>
                     </pic:cNvPicPr>
@@ -15176,7 +15596,7 @@
           <wp:inline distT="0" distB="0" distL="0" distR="0">
             <wp:extent cx="2019300" cy="771525"/>
             <wp:effectExtent l="19050" t="19050" r="19050" b="28575"/>
-            <wp:docPr id="44" name="Picture 44"/>
+            <wp:docPr id="45" name="Picture 45"/>
             <wp:cNvGraphicFramePr>
               <a:graphicFrameLocks xmlns:a="http://schemas.openxmlformats.org/drawingml/2006/main" noChangeAspect="1"/>
             </wp:cNvGraphicFramePr>
@@ -15184,7 +15604,7 @@
               <a:graphicData uri="http://schemas.openxmlformats.org/drawingml/2006/picture">
                 <pic:pic xmlns:pic="http://schemas.openxmlformats.org/drawingml/2006/picture">
                   <pic:nvPicPr>
-                    <pic:cNvPr id="0" name="Picture 44"/>
+                    <pic:cNvPr id="0" name="Picture 45"/>
                     <pic:cNvPicPr>
                       <a:picLocks noChangeAspect="1" noChangeArrowheads="1"/>
                     </pic:cNvPicPr>
@@ -15258,7 +15678,7 @@
           <wp:inline distT="0" distB="0" distL="0" distR="0">
             <wp:extent cx="285750" cy="285750"/>
             <wp:effectExtent l="0" t="0" r="0" b="0"/>
-            <wp:docPr id="45" name="Picture 45" descr="infoicon"/>
+            <wp:docPr id="46" name="Picture 46" descr="infoicon"/>
             <wp:cNvGraphicFramePr>
               <a:graphicFrameLocks xmlns:a="http://schemas.openxmlformats.org/drawingml/2006/main" noChangeAspect="1"/>
             </wp:cNvGraphicFramePr>
@@ -15266,7 +15686,7 @@
               <a:graphicData uri="http://schemas.openxmlformats.org/drawingml/2006/picture">
                 <pic:pic xmlns:pic="http://schemas.openxmlformats.org/drawingml/2006/picture">
                   <pic:nvPicPr>
-                    <pic:cNvPr id="0" name="Picture 45" descr="infoicon"/>
+                    <pic:cNvPr id="0" name="Picture 46" descr="infoicon"/>
                     <pic:cNvPicPr>
                       <a:picLocks noChangeAspect="1" noChangeArrowheads="1"/>
                     </pic:cNvPicPr>
@@ -15483,7 +15903,7 @@
           <wp:inline distT="0" distB="0" distL="0" distR="0">
             <wp:extent cx="3933825" cy="3419475"/>
             <wp:effectExtent l="19050" t="19050" r="28575" b="28575"/>
-            <wp:docPr id="46" name="Picture 46"/>
+            <wp:docPr id="47" name="Picture 47"/>
             <wp:cNvGraphicFramePr>
               <a:graphicFrameLocks xmlns:a="http://schemas.openxmlformats.org/drawingml/2006/main" noChangeAspect="1"/>
             </wp:cNvGraphicFramePr>
@@ -15491,7 +15911,7 @@
               <a:graphicData uri="http://schemas.openxmlformats.org/drawingml/2006/picture">
                 <pic:pic xmlns:pic="http://schemas.openxmlformats.org/drawingml/2006/picture">
                   <pic:nvPicPr>
-                    <pic:cNvPr id="0" name="Picture 46"/>
+                    <pic:cNvPr id="0" name="Picture 47"/>
                     <pic:cNvPicPr>
                       <a:picLocks noChangeAspect="1" noChangeArrowheads="1"/>
                     </pic:cNvPicPr>
@@ -15920,7 +16340,7 @@
           <wp:inline distT="0" distB="0" distL="0" distR="0">
             <wp:extent cx="5829300" cy="3819525"/>
             <wp:effectExtent l="19050" t="19050" r="19050" b="28575"/>
-            <wp:docPr id="47" name="Picture 47"/>
+            <wp:docPr id="48" name="Picture 48"/>
             <wp:cNvGraphicFramePr>
               <a:graphicFrameLocks xmlns:a="http://schemas.openxmlformats.org/drawingml/2006/main" noChangeAspect="1"/>
             </wp:cNvGraphicFramePr>
@@ -15928,7 +16348,7 @@
               <a:graphicData uri="http://schemas.openxmlformats.org/drawingml/2006/picture">
                 <pic:pic xmlns:pic="http://schemas.openxmlformats.org/drawingml/2006/picture">
                   <pic:nvPicPr>
-                    <pic:cNvPr id="0" name="Picture 47"/>
+                    <pic:cNvPr id="0" name="Picture 48"/>
                     <pic:cNvPicPr>
                       <a:picLocks noChangeAspect="1" noChangeArrowheads="1"/>
                     </pic:cNvPicPr>
@@ -16033,232 +16453,6 @@
           <w:color w:val="000000"/>
         </w:rPr>
       </w:pPr>
-    </w:p>
-    <w:p>
-      <w:pPr>
-        <w:pStyle w:val="Caution"/>
-        <w:pBdr>
-          <w:right w:val="single" w:sz="4" w:space="0" w:color="auto"/>
-        </w:pBdr>
-      </w:pPr>
-      <w:r>
-        <w:rPr>
-          <w:noProof/>
-        </w:rPr>
-        <w:drawing>
-          <wp:inline distT="0" distB="0" distL="0" distR="0">
-            <wp:extent cx="295275" cy="285750"/>
-            <wp:effectExtent l="0" t="0" r="9525" b="0"/>
-            <wp:docPr id="48" name="Picture 48"/>
-            <wp:cNvGraphicFramePr>
-              <a:graphicFrameLocks xmlns:a="http://schemas.openxmlformats.org/drawingml/2006/main" noChangeAspect="1"/>
-            </wp:cNvGraphicFramePr>
-            <a:graphic xmlns:a="http://schemas.openxmlformats.org/drawingml/2006/main">
-              <a:graphicData uri="http://schemas.openxmlformats.org/drawingml/2006/picture">
-                <pic:pic xmlns:pic="http://schemas.openxmlformats.org/drawingml/2006/picture">
-                  <pic:nvPicPr>
-                    <pic:cNvPr id="0" name="Picture 48"/>
-                    <pic:cNvPicPr>
-                      <a:picLocks noChangeAspect="1" noChangeArrowheads="1"/>
-                    </pic:cNvPicPr>
-                  </pic:nvPicPr>
-                  <pic:blipFill>
-                    <a:blip r:embed="rId19">
-                      <a:extLst>
-                        <a:ext uri="{28A0092B-C50C-407E-A947-70E740481C1C}">
-                          <a14:useLocalDpi xmlns:a14="http://schemas.microsoft.com/office/drawing/2010/main" val="0"/>
-                        </a:ext>
-                      </a:extLst>
-                    </a:blip>
-                    <a:srcRect/>
-                    <a:stretch>
-                      <a:fillRect/>
-                    </a:stretch>
-                  </pic:blipFill>
-                  <pic:spPr bwMode="auto">
-                    <a:xfrm>
-                      <a:off x="0" y="0"/>
-                      <a:ext cx="295275" cy="285750"/>
-                    </a:xfrm>
-                    <a:prstGeom prst="rect">
-                      <a:avLst/>
-                    </a:prstGeom>
-                    <a:noFill/>
-                    <a:ln>
-                      <a:noFill/>
-                    </a:ln>
-                  </pic:spPr>
-                </pic:pic>
-              </a:graphicData>
-            </a:graphic>
-          </wp:inline>
-        </w:drawing>
-      </w:r>
-      <w:r>
-        <w:t xml:space="preserve"> </w:t>
-      </w:r>
-      <w:r>
-        <w:rPr>
-          <w:szCs w:val="22"/>
-        </w:rPr>
-        <w:t xml:space="preserve">If mismatches in Test Codes names, missing or extra Test Codes are encountered, </w:t>
-      </w:r>
-      <w:r>
-        <w:rPr>
-          <w:b/>
-          <w:szCs w:val="22"/>
-          <w:u w:val="single"/>
-        </w:rPr>
-        <w:t>f</w:t>
-      </w:r>
-      <w:r>
-        <w:rPr>
-          <w:b/>
-          <w:szCs w:val="22"/>
-          <w:u w:val="single"/>
-        </w:rPr>
-        <w:t xml:space="preserve">ile a national CA SDM ticket to coordinate </w:t>
-      </w:r>
-      <w:r>
-        <w:rPr>
-          <w:b/>
-          <w:szCs w:val="22"/>
-          <w:u w:val="single"/>
-        </w:rPr>
-        <w:t xml:space="preserve">assistance </w:t>
-      </w:r>
-      <w:r>
-        <w:rPr>
-          <w:b/>
-          <w:szCs w:val="22"/>
-          <w:u w:val="single"/>
-        </w:rPr>
-        <w:t>with</w:t>
-      </w:r>
-      <w:r>
-        <w:rPr>
-          <w:b/>
-          <w:szCs w:val="22"/>
-          <w:u w:val="single"/>
-        </w:rPr>
-        <w:t xml:space="preserve"> installation of the automated interface associated with VBECS 2.</w:t>
-      </w:r>
-      <w:r>
-        <w:rPr>
-          <w:b/>
-          <w:szCs w:val="22"/>
-          <w:u w:val="single"/>
-        </w:rPr>
-        <w:t xml:space="preserve">2.0 using template in </w:t>
-      </w:r>
-      <w:r>
-        <w:rPr>
-          <w:b/>
-          <w:szCs w:val="22"/>
-          <w:u w:val="single"/>
-        </w:rPr>
-        <w:fldChar w:fldCharType="begin"/>
-      </w:r>
-      <w:r>
-        <w:rPr>
-          <w:b/>
-          <w:szCs w:val="22"/>
-          <w:u w:val="single"/>
-        </w:rPr>
-        <w:instrText xml:space="preserve"> REF appendixe \h  \* MERGEFORMAT </w:instrText>
-      </w:r>
-      <w:r>
-        <w:rPr>
-          <w:b/>
-          <w:szCs w:val="22"/>
-          <w:u w:val="single"/>
-        </w:rPr>
-      </w:r>
-      <w:r>
-        <w:rPr>
-          <w:b/>
-          <w:szCs w:val="22"/>
-          <w:u w:val="single"/>
-        </w:rPr>
-        <w:fldChar w:fldCharType="separate"/>
-      </w:r>
-      <w:r>
-        <w:rPr>
-          <w:b/>
-          <w:szCs w:val="22"/>
-          <w:u w:val="single"/>
-        </w:rPr>
-        <w:t>Appendix E</w:t>
-      </w:r>
-      <w:r>
-        <w:rPr>
-          <w:b/>
-          <w:szCs w:val="22"/>
-          <w:u w:val="single"/>
-        </w:rPr>
-        <w:fldChar w:fldCharType="end"/>
-      </w:r>
-      <w:r>
-        <w:rPr>
-          <w:b/>
-          <w:szCs w:val="22"/>
-          <w:u w:val="single"/>
-        </w:rPr>
-        <w:t>.</w:t>
-      </w:r>
-      <w:r>
-        <w:rPr>
-          <w:szCs w:val="22"/>
-        </w:rPr>
-        <w:t xml:space="preserve"> </w:t>
-      </w:r>
-      <w:r>
-        <w:rPr>
-          <w:b/>
-          <w:szCs w:val="22"/>
-        </w:rPr>
-        <w:t>Do not proceed until the issue is resolved.</w:t>
-      </w:r>
-    </w:p>
-    <w:p>
-      <w:pPr>
-        <w:pStyle w:val="Heading3"/>
-      </w:pPr>
-      <w:r>
-        <w:br w:type="page"/>
-      </w:r>
-      <w:bookmarkStart w:id="129" w:name="_Toc454207396"/>
-      <w:bookmarkStart w:id="130" w:name="_Toc474487951"/>
-      <w:r>
-        <w:lastRenderedPageBreak/>
-        <w:t xml:space="preserve">Set Up </w:t>
-      </w:r>
-      <w:r>
-        <w:rPr>
-          <w:lang w:val="en-US"/>
-        </w:rPr>
-        <w:t>HL7</w:t>
-      </w:r>
-      <w:r>
-        <w:rPr>
-          <w:lang w:val="en-US"/>
-        </w:rPr>
-        <w:t xml:space="preserve"> C</w:t>
-      </w:r>
-      <w:r>
-        <w:rPr>
-          <w:lang w:val="en-US"/>
-        </w:rPr>
-        <w:t>onnection</w:t>
-      </w:r>
-      <w:r>
-        <w:rPr>
-          <w:lang w:val="en-US"/>
-        </w:rPr>
-        <w:t xml:space="preserve"> to VBECS TEST</w:t>
-      </w:r>
-      <w:bookmarkEnd w:id="129"/>
-      <w:bookmarkEnd w:id="130"/>
     </w:p>
     <w:p>
       <w:pPr>
@@ -16325,6 +16519,232 @@
       </w:r>
       <w:r>
         <w:rPr>
+          <w:szCs w:val="22"/>
+        </w:rPr>
+        <w:t xml:space="preserve">If mismatches in Test Codes names, missing or extra Test Codes are encountered, </w:t>
+      </w:r>
+      <w:r>
+        <w:rPr>
+          <w:b/>
+          <w:szCs w:val="22"/>
+          <w:u w:val="single"/>
+        </w:rPr>
+        <w:t>f</w:t>
+      </w:r>
+      <w:r>
+        <w:rPr>
+          <w:b/>
+          <w:szCs w:val="22"/>
+          <w:u w:val="single"/>
+        </w:rPr>
+        <w:t xml:space="preserve">ile a national CA SDM ticket to coordinate </w:t>
+      </w:r>
+      <w:r>
+        <w:rPr>
+          <w:b/>
+          <w:szCs w:val="22"/>
+          <w:u w:val="single"/>
+        </w:rPr>
+        <w:t xml:space="preserve">assistance </w:t>
+      </w:r>
+      <w:r>
+        <w:rPr>
+          <w:b/>
+          <w:szCs w:val="22"/>
+          <w:u w:val="single"/>
+        </w:rPr>
+        <w:t>with</w:t>
+      </w:r>
+      <w:r>
+        <w:rPr>
+          <w:b/>
+          <w:szCs w:val="22"/>
+          <w:u w:val="single"/>
+        </w:rPr>
+        <w:t xml:space="preserve"> installation of the automated interface associated with VBECS 2.</w:t>
+      </w:r>
+      <w:r>
+        <w:rPr>
+          <w:b/>
+          <w:szCs w:val="22"/>
+          <w:u w:val="single"/>
+        </w:rPr>
+        <w:t xml:space="preserve">2.0 using template in </w:t>
+      </w:r>
+      <w:r>
+        <w:rPr>
+          <w:b/>
+          <w:szCs w:val="22"/>
+          <w:u w:val="single"/>
+        </w:rPr>
+        <w:fldChar w:fldCharType="begin"/>
+      </w:r>
+      <w:r>
+        <w:rPr>
+          <w:b/>
+          <w:szCs w:val="22"/>
+          <w:u w:val="single"/>
+        </w:rPr>
+        <w:instrText xml:space="preserve"> REF appendixe \h  \* MERGEFORMAT </w:instrText>
+      </w:r>
+      <w:r>
+        <w:rPr>
+          <w:b/>
+          <w:szCs w:val="22"/>
+          <w:u w:val="single"/>
+        </w:rPr>
+      </w:r>
+      <w:r>
+        <w:rPr>
+          <w:b/>
+          <w:szCs w:val="22"/>
+          <w:u w:val="single"/>
+        </w:rPr>
+        <w:fldChar w:fldCharType="separate"/>
+      </w:r>
+      <w:r>
+        <w:rPr>
+          <w:b/>
+          <w:szCs w:val="22"/>
+          <w:u w:val="single"/>
+        </w:rPr>
+        <w:t>Appendix E</w:t>
+      </w:r>
+      <w:r>
+        <w:rPr>
+          <w:b/>
+          <w:szCs w:val="22"/>
+          <w:u w:val="single"/>
+        </w:rPr>
+        <w:fldChar w:fldCharType="end"/>
+      </w:r>
+      <w:r>
+        <w:rPr>
+          <w:b/>
+          <w:szCs w:val="22"/>
+          <w:u w:val="single"/>
+        </w:rPr>
+        <w:t>.</w:t>
+      </w:r>
+      <w:r>
+        <w:rPr>
+          <w:szCs w:val="22"/>
+        </w:rPr>
+        <w:t xml:space="preserve"> </w:t>
+      </w:r>
+      <w:r>
+        <w:rPr>
+          <w:b/>
+          <w:szCs w:val="22"/>
+        </w:rPr>
+        <w:t>Do not proceed until the issue is resolved.</w:t>
+      </w:r>
+    </w:p>
+    <w:p>
+      <w:pPr>
+        <w:pStyle w:val="Heading3"/>
+      </w:pPr>
+      <w:r>
+        <w:br w:type="page"/>
+      </w:r>
+      <w:bookmarkStart w:id="129" w:name="_Toc454207396"/>
+      <w:bookmarkStart w:id="130" w:name="_Toc474487951"/>
+      <w:r>
+        <w:lastRenderedPageBreak/>
+        <w:t xml:space="preserve">Set Up </w:t>
+      </w:r>
+      <w:r>
+        <w:rPr>
+          <w:lang w:val="en-US"/>
+        </w:rPr>
+        <w:t>HL7</w:t>
+      </w:r>
+      <w:r>
+        <w:rPr>
+          <w:lang w:val="en-US"/>
+        </w:rPr>
+        <w:t xml:space="preserve"> C</w:t>
+      </w:r>
+      <w:r>
+        <w:rPr>
+          <w:lang w:val="en-US"/>
+        </w:rPr>
+        <w:t>onnection</w:t>
+      </w:r>
+      <w:r>
+        <w:rPr>
+          <w:lang w:val="en-US"/>
+        </w:rPr>
+        <w:t xml:space="preserve"> to VBECS TEST</w:t>
+      </w:r>
+      <w:bookmarkEnd w:id="129"/>
+      <w:bookmarkEnd w:id="130"/>
+    </w:p>
+    <w:p>
+      <w:pPr>
+        <w:pStyle w:val="Caution"/>
+        <w:pBdr>
+          <w:right w:val="single" w:sz="4" w:space="0" w:color="auto"/>
+        </w:pBdr>
+      </w:pPr>
+      <w:r>
+        <w:rPr>
+          <w:noProof/>
+        </w:rPr>
+        <w:drawing>
+          <wp:inline distT="0" distB="0" distL="0" distR="0">
+            <wp:extent cx="295275" cy="285750"/>
+            <wp:effectExtent l="0" t="0" r="9525" b="0"/>
+            <wp:docPr id="50" name="Picture 50"/>
+            <wp:cNvGraphicFramePr>
+              <a:graphicFrameLocks xmlns:a="http://schemas.openxmlformats.org/drawingml/2006/main" noChangeAspect="1"/>
+            </wp:cNvGraphicFramePr>
+            <a:graphic xmlns:a="http://schemas.openxmlformats.org/drawingml/2006/main">
+              <a:graphicData uri="http://schemas.openxmlformats.org/drawingml/2006/picture">
+                <pic:pic xmlns:pic="http://schemas.openxmlformats.org/drawingml/2006/picture">
+                  <pic:nvPicPr>
+                    <pic:cNvPr id="0" name="Picture 50"/>
+                    <pic:cNvPicPr>
+                      <a:picLocks noChangeAspect="1" noChangeArrowheads="1"/>
+                    </pic:cNvPicPr>
+                  </pic:nvPicPr>
+                  <pic:blipFill>
+                    <a:blip r:embed="rId19">
+                      <a:extLst>
+                        <a:ext uri="{28A0092B-C50C-407E-A947-70E740481C1C}">
+                          <a14:useLocalDpi xmlns:a14="http://schemas.microsoft.com/office/drawing/2010/main" val="0"/>
+                        </a:ext>
+                      </a:extLst>
+                    </a:blip>
+                    <a:srcRect/>
+                    <a:stretch>
+                      <a:fillRect/>
+                    </a:stretch>
+                  </pic:blipFill>
+                  <pic:spPr bwMode="auto">
+                    <a:xfrm>
+                      <a:off x="0" y="0"/>
+                      <a:ext cx="295275" cy="285750"/>
+                    </a:xfrm>
+                    <a:prstGeom prst="rect">
+                      <a:avLst/>
+                    </a:prstGeom>
+                    <a:noFill/>
+                    <a:ln>
+                      <a:noFill/>
+                    </a:ln>
+                  </pic:spPr>
+                </pic:pic>
+              </a:graphicData>
+            </a:graphic>
+          </wp:inline>
+        </w:drawing>
+      </w:r>
+      <w:r>
+        <w:t xml:space="preserve"> </w:t>
+      </w:r>
+      <w:r>
+        <w:rPr>
           <w:b/>
         </w:rPr>
         <w:t>Modifying rules or test code mappings</w:t>
@@ -16893,7 +17313,7 @@
                 <wp:extent cx="762000" cy="161925"/>
                 <wp:effectExtent l="19050" t="24130" r="19050" b="23495"/>
                 <wp:wrapNone/>
-                <wp:docPr id="73" name="Rectangle 8"/>
+                <wp:docPr id="74" name="Rectangle 8"/>
                 <wp:cNvGraphicFramePr>
                   <a:graphicFrameLocks xmlns:a="http://schemas.openxmlformats.org/drawingml/2006/main"/>
                 </wp:cNvGraphicFramePr>
@@ -16947,7 +17367,7 @@
           </mc:Choice>
           <mc:Fallback>
             <w:pict>
-              <v:rect id="Rectangle 8" o:spid="_x0000_s1026" style="position:absolute;margin-left:272.25pt;margin-top:278.65pt;width:60pt;height:12.75pt;z-index:251657216;visibility:visible;mso-wrap-style:square;mso-width-percent:0;mso-height-percent:0;mso-wrap-distance-left:9pt;mso-wrap-distance-top:0;mso-wrap-distance-right:9pt;mso-wrap-distance-bottom:0;mso-position-horizontal:absolute;mso-position-horizontal-relative:text;mso-position-vertical:absolute;mso-position-vertical-relative:text;mso-width-percent:0;mso-height-percent:0;mso-width-relative:page;mso-height-relative:page;v-text-anchor:top" o:gfxdata="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" filled="f" strokecolor="red" strokeweight="3pt"/>
+              <v:rect id="Rectangle 8" o:spid="_x0000_s1026" style="position:absolute;margin-left:272.25pt;margin-top:278.65pt;width:60pt;height:12.75pt;z-index:251657216;visibility:visible;mso-wrap-style:square;mso-width-percent:0;mso-height-percent:0;mso-wrap-distance-left:9pt;mso-wrap-distance-top:0;mso-wrap-distance-right:9pt;mso-wrap-distance-bottom:0;mso-position-horizontal:absolute;mso-position-horizontal-relative:text;mso-position-vertical:absolute;mso-position-vertical-relative:text;mso-width-percent:0;mso-height-percent:0;mso-width-relative:page;mso-height-relative:page;v-text-anchor:top" o:gfxdata="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" filled="f" strokecolor="red" strokeweight="3pt"/>
             </w:pict>
           </mc:Fallback>
         </mc:AlternateContent>
@@ -16970,7 +17390,7 @@
                 <wp:extent cx="1543050" cy="209550"/>
                 <wp:effectExtent l="19050" t="24130" r="19050" b="23495"/>
                 <wp:wrapNone/>
-                <wp:docPr id="69" name="Rectangle 7"/>
+                <wp:docPr id="70" name="Rectangle 7"/>
                 <wp:cNvGraphicFramePr>
                   <a:graphicFrameLocks xmlns:a="http://schemas.openxmlformats.org/drawingml/2006/main"/>
                 </wp:cNvGraphicFramePr>
@@ -17024,7 +17444,7 @@
           </mc:Choice>
           <mc:Fallback>
             <w:pict>
-              <v:rect id="Rectangle 7" o:spid="_x0000_s1026" style="position:absolute;margin-left:272.25pt;margin-top:174.4pt;width:121.5pt;height:16.5pt;z-index:251656192;visibility:visible;mso-wrap-style:square;mso-width-percent:0;mso-height-percent:0;mso-wrap-distance-left:9pt;mso-wrap-distance-top:0;mso-wrap-distance-right:9pt;mso-wrap-distance-bottom:0;mso-position-horizontal:absolute;mso-position-horizontal-relative:text;mso-position-vertical:absolute;mso-position-vertical-relative:text;mso-width-percent:0;mso-height-percent:0;mso-width-relative:page;mso-height-relative:page;v-text-anchor:top" o:gfxdata="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" filled="f" strokecolor="red" strokeweight="3pt"/>
+              <v:rect id="Rectangle 7" o:spid="_x0000_s1026" style="position:absolute;margin-left:272.25pt;margin-top:174.4pt;width:121.5pt;height:16.5pt;z-index:251656192;visibility:visible;mso-wrap-style:square;mso-width-percent:0;mso-height-percent:0;mso-wrap-distance-left:9pt;mso-wrap-distance-top:0;mso-wrap-distance-right:9pt;mso-wrap-distance-bottom:0;mso-position-horizontal:absolute;mso-position-horizontal-relative:text;mso-position-vertical:absolute;mso-position-vertical-relative:text;mso-width-percent:0;mso-height-percent:0;mso-width-relative:page;mso-height-relative:page;v-text-anchor:top" o:gfxdata="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" filled="f" strokecolor="red" strokeweight="3pt"/>
             </w:pict>
           </mc:Fallback>
         </mc:AlternateContent>
@@ -17114,7 +17534,7 @@
           <wp:inline distT="0" distB="0" distL="0" distR="0">
             <wp:extent cx="5248275" cy="4181475"/>
             <wp:effectExtent l="19050" t="19050" r="28575" b="28575"/>
-            <wp:docPr id="50" name="Picture 50"/>
+            <wp:docPr id="51" name="Picture 51"/>
             <wp:cNvGraphicFramePr>
               <a:graphicFrameLocks xmlns:a="http://schemas.openxmlformats.org/drawingml/2006/main" noChangeAspect="1"/>
             </wp:cNvGraphicFramePr>
@@ -17122,7 +17542,7 @@
               <a:graphicData uri="http://schemas.openxmlformats.org/drawingml/2006/picture">
                 <pic:pic xmlns:pic="http://schemas.openxmlformats.org/drawingml/2006/picture">
                   <pic:nvPicPr>
-                    <pic:cNvPr id="0" name="Picture 50"/>
+                    <pic:cNvPr id="0" name="Picture 51"/>
                     <pic:cNvPicPr>
                       <a:picLocks noChangeAspect="1" noChangeArrowheads="1"/>
                     </pic:cNvPicPr>
@@ -17499,7 +17919,7 @@
           <wp:inline distT="0" distB="0" distL="0" distR="0">
             <wp:extent cx="3276600" cy="2219325"/>
             <wp:effectExtent l="0" t="0" r="0" b="9525"/>
-            <wp:docPr id="51" name="Picture 51"/>
+            <wp:docPr id="52" name="Picture 52"/>
             <wp:cNvGraphicFramePr>
               <a:graphicFrameLocks xmlns:a="http://schemas.openxmlformats.org/drawingml/2006/main" noChangeAspect="1"/>
             </wp:cNvGraphicFramePr>
@@ -17507,7 +17927,7 @@
               <a:graphicData uri="http://schemas.openxmlformats.org/drawingml/2006/picture">
                 <pic:pic xmlns:pic="http://schemas.openxmlformats.org/drawingml/2006/picture">
                   <pic:nvPicPr>
-                    <pic:cNvPr id="0" name="Picture 51"/>
+                    <pic:cNvPr id="0" name="Picture 52"/>
                     <pic:cNvPicPr>
                       <a:picLocks noChangeAspect="1" noChangeArrowheads="1"/>
                     </pic:cNvPicPr>
@@ -17905,7 +18325,7 @@
           <wp:inline distT="0" distB="0" distL="0" distR="0">
             <wp:extent cx="2238375" cy="1257300"/>
             <wp:effectExtent l="19050" t="19050" r="28575" b="19050"/>
-            <wp:docPr id="52" name="Picture 52"/>
+            <wp:docPr id="53" name="Picture 53"/>
             <wp:cNvGraphicFramePr>
               <a:graphicFrameLocks xmlns:a="http://schemas.openxmlformats.org/drawingml/2006/main" noChangeAspect="1"/>
             </wp:cNvGraphicFramePr>
@@ -17913,7 +18333,7 @@
               <a:graphicData uri="http://schemas.openxmlformats.org/drawingml/2006/picture">
                 <pic:pic xmlns:pic="http://schemas.openxmlformats.org/drawingml/2006/picture">
                   <pic:nvPicPr>
-                    <pic:cNvPr id="0" name="Picture 52"/>
+                    <pic:cNvPr id="0" name="Picture 53"/>
                     <pic:cNvPicPr>
                       <a:picLocks noChangeAspect="1" noChangeArrowheads="1"/>
                     </pic:cNvPicPr>
@@ -18020,7 +18440,7 @@
           <wp:inline distT="0" distB="0" distL="0" distR="0">
             <wp:extent cx="285750" cy="285750"/>
             <wp:effectExtent l="0" t="0" r="0" b="0"/>
-            <wp:docPr id="53" name="Picture 53" descr="infoicon"/>
+            <wp:docPr id="54" name="Picture 54" descr="infoicon"/>
             <wp:cNvGraphicFramePr>
               <a:graphicFrameLocks xmlns:a="http://schemas.openxmlformats.org/drawingml/2006/main" noChangeAspect="1"/>
             </wp:cNvGraphicFramePr>
@@ -18028,7 +18448,7 @@
               <a:graphicData uri="http://schemas.openxmlformats.org/drawingml/2006/picture">
                 <pic:pic xmlns:pic="http://schemas.openxmlformats.org/drawingml/2006/picture">
                   <pic:nvPicPr>
-                    <pic:cNvPr id="0" name="Picture 53" descr="infoicon"/>
+                    <pic:cNvPr id="0" name="Picture 54" descr="infoicon"/>
                     <pic:cNvPicPr>
                       <a:picLocks noChangeAspect="1" noChangeArrowheads="1"/>
                     </pic:cNvPicPr>
@@ -18108,7 +18528,7 @@
           <wp:inline distT="0" distB="0" distL="0" distR="0">
             <wp:extent cx="295275" cy="285750"/>
             <wp:effectExtent l="0" t="0" r="9525" b="0"/>
-            <wp:docPr id="54" name="Picture 54"/>
+            <wp:docPr id="55" name="Picture 55"/>
             <wp:cNvGraphicFramePr>
               <a:graphicFrameLocks xmlns:a="http://schemas.openxmlformats.org/drawingml/2006/main" noChangeAspect="1"/>
             </wp:cNvGraphicFramePr>
@@ -18116,7 +18536,7 @@
               <a:graphicData uri="http://schemas.openxmlformats.org/drawingml/2006/picture">
                 <pic:pic xmlns:pic="http://schemas.openxmlformats.org/drawingml/2006/picture">
                   <pic:nvPicPr>
-                    <pic:cNvPr id="0" name="Picture 54"/>
+                    <pic:cNvPr id="0" name="Picture 55"/>
                     <pic:cNvPicPr>
                       <a:picLocks noChangeAspect="1" noChangeArrowheads="1"/>
                     </pic:cNvPicPr>
@@ -18651,7 +19071,7 @@
           <wp:inline distT="0" distB="0" distL="0" distR="0">
             <wp:extent cx="5676900" cy="4552950"/>
             <wp:effectExtent l="19050" t="19050" r="19050" b="19050"/>
-            <wp:docPr id="55" name="Picture 55"/>
+            <wp:docPr id="56" name="Picture 56"/>
             <wp:cNvGraphicFramePr>
               <a:graphicFrameLocks xmlns:a="http://schemas.openxmlformats.org/drawingml/2006/main" noChangeAspect="1"/>
             </wp:cNvGraphicFramePr>
@@ -18659,7 +19079,7 @@
               <a:graphicData uri="http://schemas.openxmlformats.org/drawingml/2006/picture">
                 <pic:pic xmlns:pic="http://schemas.openxmlformats.org/drawingml/2006/picture">
                   <pic:nvPicPr>
-                    <pic:cNvPr id="0" name="Picture 55"/>
+                    <pic:cNvPr id="0" name="Picture 56"/>
                     <pic:cNvPicPr>
                       <a:picLocks noChangeAspect="1" noChangeArrowheads="1"/>
                     </pic:cNvPicPr>
@@ -18990,7 +19410,7 @@
           <wp:inline distT="0" distB="0" distL="0" distR="0">
             <wp:extent cx="3429000" cy="2305050"/>
             <wp:effectExtent l="0" t="0" r="0" b="0"/>
-            <wp:docPr id="56" name="Picture 56"/>
+            <wp:docPr id="57" name="Picture 57"/>
             <wp:cNvGraphicFramePr>
               <a:graphicFrameLocks xmlns:a="http://schemas.openxmlformats.org/drawingml/2006/main" noChangeAspect="1"/>
             </wp:cNvGraphicFramePr>
@@ -18998,7 +19418,7 @@
               <a:graphicData uri="http://schemas.openxmlformats.org/drawingml/2006/picture">
                 <pic:pic xmlns:pic="http://schemas.openxmlformats.org/drawingml/2006/picture">
                   <pic:nvPicPr>
-                    <pic:cNvPr id="0" name="Picture 56"/>
+                    <pic:cNvPr id="0" name="Picture 57"/>
                     <pic:cNvPicPr>
                       <a:picLocks noChangeAspect="1" noChangeArrowheads="1"/>
                     </pic:cNvPicPr>
@@ -19397,7 +19817,7 @@
           <wp:inline distT="0" distB="0" distL="0" distR="0">
             <wp:extent cx="1752600" cy="828675"/>
             <wp:effectExtent l="19050" t="19050" r="19050" b="28575"/>
-            <wp:docPr id="57" name="Picture 57"/>
+            <wp:docPr id="58" name="Picture 58"/>
             <wp:cNvGraphicFramePr>
               <a:graphicFrameLocks xmlns:a="http://schemas.openxmlformats.org/drawingml/2006/main" noChangeAspect="1"/>
             </wp:cNvGraphicFramePr>
@@ -19405,7 +19825,7 @@
               <a:graphicData uri="http://schemas.openxmlformats.org/drawingml/2006/picture">
                 <pic:pic xmlns:pic="http://schemas.openxmlformats.org/drawingml/2006/picture">
                   <pic:nvPicPr>
-                    <pic:cNvPr id="0" name="Picture 57"/>
+                    <pic:cNvPr id="0" name="Picture 58"/>
                     <pic:cNvPicPr>
                       <a:picLocks noChangeAspect="1" noChangeArrowheads="1"/>
                     </pic:cNvPicPr>
@@ -19596,7 +20016,7 @@
           <wp:inline distT="0" distB="0" distL="0" distR="0">
             <wp:extent cx="4276725" cy="2038350"/>
             <wp:effectExtent l="19050" t="19050" r="28575" b="19050"/>
-            <wp:docPr id="58" name="Picture 58"/>
+            <wp:docPr id="59" name="Picture 59"/>
             <wp:cNvGraphicFramePr>
               <a:graphicFrameLocks xmlns:a="http://schemas.openxmlformats.org/drawingml/2006/main" noChangeAspect="1"/>
             </wp:cNvGraphicFramePr>
@@ -19604,7 +20024,7 @@
               <a:graphicData uri="http://schemas.openxmlformats.org/drawingml/2006/picture">
                 <pic:pic xmlns:pic="http://schemas.openxmlformats.org/drawingml/2006/picture">
                   <pic:nvPicPr>
-                    <pic:cNvPr id="0" name="Picture 58"/>
+                    <pic:cNvPr id="0" name="Picture 59"/>
                     <pic:cNvPicPr>
                       <a:picLocks noChangeAspect="1" noChangeArrowheads="1"/>
                     </pic:cNvPicPr>
@@ -19731,7 +20151,7 @@
           <wp:inline distT="0" distB="0" distL="0" distR="0">
             <wp:extent cx="2762250" cy="1695450"/>
             <wp:effectExtent l="19050" t="19050" r="19050" b="19050"/>
-            <wp:docPr id="59" name="Picture 59"/>
+            <wp:docPr id="60" name="Picture 60"/>
             <wp:cNvGraphicFramePr>
               <a:graphicFrameLocks xmlns:a="http://schemas.openxmlformats.org/drawingml/2006/main" noChangeAspect="1"/>
             </wp:cNvGraphicFramePr>
@@ -19739,7 +20159,7 @@
               <a:graphicData uri="http://schemas.openxmlformats.org/drawingml/2006/picture">
                 <pic:pic xmlns:pic="http://schemas.openxmlformats.org/drawingml/2006/picture">
                   <pic:nvPicPr>
-                    <pic:cNvPr id="0" name="Picture 59"/>
+                    <pic:cNvPr id="0" name="Picture 60"/>
                     <pic:cNvPicPr>
                       <a:picLocks noChangeAspect="1" noChangeArrowheads="1"/>
                     </pic:cNvPicPr>
@@ -19781,303 +20201,6 @@
             </a:graphic>
           </wp:inline>
         </w:drawing>
-      </w:r>
-    </w:p>
-    <w:p>
-      <w:pPr>
-        <w:pStyle w:val="Caution"/>
-        <w:pBdr>
-          <w:right w:val="single" w:sz="4" w:space="0" w:color="auto"/>
-        </w:pBdr>
-      </w:pPr>
-      <w:r>
-        <w:rPr>
-          <w:noProof/>
-        </w:rPr>
-        <w:drawing>
-          <wp:inline distT="0" distB="0" distL="0" distR="0">
-            <wp:extent cx="295275" cy="285750"/>
-            <wp:effectExtent l="0" t="0" r="9525" b="0"/>
-            <wp:docPr id="60" name="Picture 60"/>
-            <wp:cNvGraphicFramePr>
-              <a:graphicFrameLocks xmlns:a="http://schemas.openxmlformats.org/drawingml/2006/main" noChangeAspect="1"/>
-            </wp:cNvGraphicFramePr>
-            <a:graphic xmlns:a="http://schemas.openxmlformats.org/drawingml/2006/main">
-              <a:graphicData uri="http://schemas.openxmlformats.org/drawingml/2006/picture">
-                <pic:pic xmlns:pic="http://schemas.openxmlformats.org/drawingml/2006/picture">
-                  <pic:nvPicPr>
-                    <pic:cNvPr id="0" name="Picture 60"/>
-                    <pic:cNvPicPr>
-                      <a:picLocks noChangeAspect="1" noChangeArrowheads="1"/>
-                    </pic:cNvPicPr>
-                  </pic:nvPicPr>
-                  <pic:blipFill>
-                    <a:blip r:embed="rId19">
-                      <a:extLst>
-                        <a:ext uri="{28A0092B-C50C-407E-A947-70E740481C1C}">
-                          <a14:useLocalDpi xmlns:a14="http://schemas.microsoft.com/office/drawing/2010/main" val="0"/>
-                        </a:ext>
-                      </a:extLst>
-                    </a:blip>
-                    <a:srcRect/>
-                    <a:stretch>
-                      <a:fillRect/>
-                    </a:stretch>
-                  </pic:blipFill>
-                  <pic:spPr bwMode="auto">
-                    <a:xfrm>
-                      <a:off x="0" y="0"/>
-                      <a:ext cx="295275" cy="285750"/>
-                    </a:xfrm>
-                    <a:prstGeom prst="rect">
-                      <a:avLst/>
-                    </a:prstGeom>
-                    <a:noFill/>
-                    <a:ln>
-                      <a:noFill/>
-                    </a:ln>
-                  </pic:spPr>
-                </pic:pic>
-              </a:graphicData>
-            </a:graphic>
-          </wp:inline>
-        </w:drawing>
-      </w:r>
-      <w:r>
-        <w:t xml:space="preserve"> If </w:t>
-      </w:r>
-      <w:r>
-        <w:t>one or more connections fail to start,</w:t>
-      </w:r>
-      <w:r>
-        <w:t xml:space="preserve"> </w:t>
-      </w:r>
-      <w:r>
-        <w:rPr>
-          <w:b/>
-          <w:szCs w:val="22"/>
-          <w:u w:val="single"/>
-        </w:rPr>
-        <w:t>f</w:t>
-      </w:r>
-      <w:r>
-        <w:rPr>
-          <w:b/>
-          <w:szCs w:val="22"/>
-          <w:u w:val="single"/>
-        </w:rPr>
-        <w:t xml:space="preserve">ile a national CA SDM ticket to coordinate </w:t>
-      </w:r>
-      <w:r>
-        <w:rPr>
-          <w:b/>
-          <w:szCs w:val="22"/>
-          <w:u w:val="single"/>
-        </w:rPr>
-        <w:t xml:space="preserve">assistance </w:t>
-      </w:r>
-      <w:r>
-        <w:rPr>
-          <w:b/>
-          <w:szCs w:val="22"/>
-          <w:u w:val="single"/>
-        </w:rPr>
-        <w:t>with</w:t>
-      </w:r>
-      <w:r>
-        <w:rPr>
-          <w:b/>
-          <w:szCs w:val="22"/>
-          <w:u w:val="single"/>
-        </w:rPr>
-        <w:t xml:space="preserve"> installation of the automated interface associated with VBECS 2.2.0 using template in </w:t>
-      </w:r>
-      <w:r>
-        <w:rPr>
-          <w:b/>
-          <w:szCs w:val="22"/>
-          <w:u w:val="single"/>
-        </w:rPr>
-        <w:fldChar w:fldCharType="begin"/>
-      </w:r>
-      <w:r>
-        <w:rPr>
-          <w:b/>
-          <w:szCs w:val="22"/>
-          <w:u w:val="single"/>
-        </w:rPr>
-        <w:instrText xml:space="preserve"> REF appendixe \h  \* MERGEFORMAT </w:instrText>
-      </w:r>
-      <w:r>
-        <w:rPr>
-          <w:b/>
-          <w:szCs w:val="22"/>
-          <w:u w:val="single"/>
-        </w:rPr>
-      </w:r>
-      <w:r>
-        <w:rPr>
-          <w:b/>
-          <w:szCs w:val="22"/>
-          <w:u w:val="single"/>
-        </w:rPr>
-        <w:fldChar w:fldCharType="separate"/>
-      </w:r>
-      <w:r>
-        <w:rPr>
-          <w:b/>
-          <w:szCs w:val="22"/>
-          <w:u w:val="single"/>
-        </w:rPr>
-        <w:t>Appendix E</w:t>
-      </w:r>
-      <w:r>
-        <w:rPr>
-          <w:b/>
-          <w:szCs w:val="22"/>
-          <w:u w:val="single"/>
-        </w:rPr>
-        <w:fldChar w:fldCharType="end"/>
-      </w:r>
-      <w:r>
-        <w:rPr>
-          <w:b/>
-          <w:szCs w:val="22"/>
-          <w:u w:val="single"/>
-        </w:rPr>
-        <w:t>.</w:t>
-      </w:r>
-      <w:r>
-        <w:t xml:space="preserve"> </w:t>
-      </w:r>
-      <w:r>
-        <w:rPr>
-          <w:b/>
-        </w:rPr>
-        <w:t>Do not proceed until the issue is resolved.</w:t>
-      </w:r>
-    </w:p>
-    <w:p>
-      <w:pPr>
-        <w:pStyle w:val="BodyText"/>
-        <w:keepNext/>
-        <w:jc w:val="center"/>
-      </w:pPr>
-    </w:p>
-    <w:p>
-      <w:pPr>
-        <w:numPr>
-          <w:ilvl w:val="0"/>
-          <w:numId w:val="17"/>
-        </w:numPr>
-        <w:rPr>
-          <w:b/>
-          <w:color w:val="000000"/>
-        </w:rPr>
-      </w:pPr>
-      <w:r>
-        <w:rPr>
-          <w:color w:val="000000"/>
-        </w:rPr>
-        <w:t>Close the</w:t>
-      </w:r>
-      <w:r>
-        <w:rPr>
-          <w:b/>
-          <w:color w:val="000000"/>
-        </w:rPr>
-        <w:t xml:space="preserve"> Status Display</w:t>
-      </w:r>
-      <w:r>
-        <w:rPr>
-          <w:color w:val="000000"/>
-        </w:rPr>
-        <w:t>.</w:t>
-      </w:r>
-    </w:p>
-    <w:p>
-      <w:pPr>
-        <w:ind w:left="720"/>
-        <w:rPr>
-          <w:color w:val="000000"/>
-        </w:rPr>
-      </w:pPr>
-    </w:p>
-    <w:p>
-      <w:pPr>
-        <w:ind w:left="720"/>
-        <w:rPr>
-          <w:color w:val="000000"/>
-        </w:rPr>
-      </w:pPr>
-    </w:p>
-    <w:p>
-      <w:pPr>
-        <w:ind w:left="720"/>
-        <w:rPr>
-          <w:color w:val="000000"/>
-        </w:rPr>
-      </w:pPr>
-    </w:p>
-    <w:p>
-      <w:pPr>
-        <w:ind w:left="720"/>
-        <w:rPr>
-          <w:color w:val="000000"/>
-        </w:rPr>
-      </w:pPr>
-    </w:p>
-    <w:p>
-      <w:pPr>
-        <w:pStyle w:val="Heading3"/>
-      </w:pPr>
-      <w:bookmarkStart w:id="159" w:name="_Toc454207399"/>
-      <w:bookmarkStart w:id="160" w:name="_Toc474487954"/>
-      <w:r>
-        <w:rPr>
-          <w:lang w:val="en-US"/>
-        </w:rPr>
-        <w:lastRenderedPageBreak/>
-        <w:t>Validate Instrument connectivity to VBECS TEST</w:t>
-      </w:r>
-      <w:bookmarkEnd w:id="159"/>
-      <w:bookmarkEnd w:id="160"/>
-    </w:p>
-    <w:p>
-      <w:pPr>
-        <w:pStyle w:val="BodyText"/>
-      </w:pPr>
-    </w:p>
-    <w:p>
-      <w:pPr>
-        <w:pStyle w:val="BodyText"/>
-        <w:rPr>
-          <w:sz w:val="24"/>
-          <w:szCs w:val="24"/>
-        </w:rPr>
-      </w:pPr>
-      <w:r>
-        <w:rPr>
-          <w:sz w:val="24"/>
-          <w:szCs w:val="24"/>
-        </w:rPr>
-        <w:t xml:space="preserve">Execute validation instructions from </w:t>
-      </w:r>
-      <w:r>
-        <w:rPr>
-          <w:b/>
-          <w:i/>
-          <w:sz w:val="24"/>
-          <w:szCs w:val="24"/>
-        </w:rPr>
-        <w:t>Appendix F</w:t>
-      </w:r>
-      <w:r>
-        <w:rPr>
-          <w:sz w:val="24"/>
-          <w:szCs w:val="24"/>
-        </w:rPr>
-        <w:t xml:space="preserve"> to verify that Instrument is properly interfacing with VBECS.</w:t>
       </w:r>
     </w:p>
     <w:p>
@@ -20144,7 +20267,7 @@
         <w:t xml:space="preserve"> If </w:t>
       </w:r>
       <w:r>
-        <w:t>one or more validation scenarios fail,</w:t>
+        <w:t>one or more connections fail to start,</w:t>
       </w:r>
       <w:r>
         <w:t xml:space="preserve"> </w:t>
@@ -20256,165 +20379,142 @@
     </w:p>
     <w:p>
       <w:pPr>
-        <w:ind w:left="720"/>
+        <w:pStyle w:val="BodyText"/>
+        <w:keepNext/>
+        <w:jc w:val="center"/>
+      </w:pPr>
+    </w:p>
+    <w:p>
+      <w:pPr>
+        <w:numPr>
+          <w:ilvl w:val="0"/>
+          <w:numId w:val="17"/>
+        </w:numPr>
         <w:rPr>
           <w:b/>
           <w:color w:val="000000"/>
         </w:rPr>
       </w:pPr>
+      <w:r>
+        <w:rPr>
+          <w:color w:val="000000"/>
+        </w:rPr>
+        <w:t>Close the</w:t>
+      </w:r>
+      <w:r>
+        <w:rPr>
+          <w:b/>
+          <w:color w:val="000000"/>
+        </w:rPr>
+        <w:t xml:space="preserve"> Status Display</w:t>
+      </w:r>
+      <w:r>
+        <w:rPr>
+          <w:color w:val="000000"/>
+        </w:rPr>
+        <w:t>.</w:t>
+      </w:r>
     </w:p>
     <w:p>
       <w:pPr>
-        <w:pStyle w:val="Heading3"/>
-        <w:rPr>
-          <w:lang w:val="en-US"/>
-        </w:rPr>
-      </w:pPr>
-      <w:bookmarkStart w:id="161" w:name="_Toc454207400"/>
-      <w:bookmarkStart w:id="162" w:name="_Toc443913279"/>
-      <w:bookmarkStart w:id="163" w:name="_Toc474487955"/>
-      <w:r>
-        <w:rPr>
-          <w:lang w:val="en-US"/>
-        </w:rPr>
-        <w:t>Set up HL7 Connection</w:t>
-      </w:r>
-      <w:r>
-        <w:rPr>
-          <w:lang w:val="en-US"/>
-        </w:rPr>
-        <w:t xml:space="preserve"> to VBECS PROD</w:t>
-      </w:r>
-      <w:bookmarkEnd w:id="161"/>
-      <w:bookmarkEnd w:id="163"/>
+        <w:ind w:left="720"/>
+        <w:rPr>
+          <w:color w:val="000000"/>
+        </w:rPr>
+      </w:pPr>
     </w:p>
     <w:p>
       <w:pPr>
-        <w:rPr>
-          <w:lang w:eastAsia="x-none"/>
+        <w:ind w:left="720"/>
+        <w:rPr>
+          <w:color w:val="000000"/>
         </w:rPr>
       </w:pPr>
     </w:p>
     <w:p>
       <w:pPr>
-        <w:numPr>
-          <w:ilvl w:val="0"/>
-          <w:numId w:val="40"/>
-        </w:numPr>
-        <w:rPr>
-          <w:b/>
-        </w:rPr>
-      </w:pPr>
-      <w:r>
-        <w:t xml:space="preserve">Navigate to </w:t>
-      </w:r>
-      <w:r>
-        <w:rPr>
-          <w:b/>
-        </w:rPr>
-        <w:t>System -&gt; Status</w:t>
-      </w:r>
-      <w:r>
-        <w:t xml:space="preserve">. </w:t>
-      </w:r>
+        <w:ind w:left="720"/>
+        <w:rPr>
+          <w:color w:val="000000"/>
+        </w:rPr>
+      </w:pPr>
     </w:p>
     <w:p>
       <w:pPr>
-        <w:numPr>
-          <w:ilvl w:val="0"/>
-          <w:numId w:val="40"/>
-        </w:numPr>
-        <w:rPr>
-          <w:b/>
-        </w:rPr>
-      </w:pPr>
-      <w:r>
-        <w:t>Right-</w:t>
-      </w:r>
-      <w:r>
-        <w:t xml:space="preserve">click </w:t>
-      </w:r>
-      <w:r>
-        <w:rPr>
-          <w:b/>
-        </w:rPr>
-        <w:t>&lt;VBECS_Connection&gt;</w:t>
-      </w:r>
-      <w:r>
-        <w:t xml:space="preserve"> and choose option to </w:t>
-      </w:r>
-      <w:r>
-        <w:rPr>
-          <w:b/>
-        </w:rPr>
-        <w:t>Stop</w:t>
-      </w:r>
-      <w:r>
-        <w:rPr>
-          <w:b/>
-        </w:rPr>
-        <w:t xml:space="preserve"> Selected Connections</w:t>
-      </w:r>
-      <w:r>
-        <w:t xml:space="preserve"> </w:t>
-      </w:r>
-      <w:r>
-        <w:rPr>
-          <w:sz w:val="22"/>
-          <w:szCs w:val="22"/>
-        </w:rPr>
-        <w:t>(</w:t>
-      </w:r>
-      <w:r>
-        <w:rPr>
-          <w:sz w:val="22"/>
-          <w:szCs w:val="22"/>
-        </w:rPr>
-        <w:t>Figure 34</w:t>
-      </w:r>
-      <w:r>
-        <w:rPr>
-          <w:sz w:val="22"/>
-          <w:szCs w:val="22"/>
-        </w:rPr>
-        <w:t>).</w:t>
-      </w:r>
+        <w:ind w:left="720"/>
+        <w:rPr>
+          <w:color w:val="000000"/>
+        </w:rPr>
+      </w:pPr>
     </w:p>
     <w:p>
       <w:pPr>
-        <w:pStyle w:val="Caption"/>
-      </w:pPr>
-      <w:bookmarkStart w:id="164" w:name="_Ref454537305"/>
-      <w:r>
-        <w:t>Figure</w:t>
-      </w:r>
-      <w:bookmarkEnd w:id="164"/>
-      <w:r>
-        <w:t xml:space="preserve"> 34</w:t>
-      </w:r>
-      <w:r>
-        <w:t>: Example of Stop Selected Connections</w:t>
-      </w:r>
-      <w:r>
-        <w:t xml:space="preserve"> </w:t>
-      </w:r>
+        <w:pStyle w:val="Heading3"/>
+      </w:pPr>
+      <w:bookmarkStart w:id="159" w:name="_Toc454207399"/>
+      <w:bookmarkStart w:id="160" w:name="_Toc474487954"/>
+      <w:r>
+        <w:rPr>
+          <w:lang w:val="en-US"/>
+        </w:rPr>
+        <w:lastRenderedPageBreak/>
+        <w:t>Validate Instrument connectivity to VBECS TEST</w:t>
+      </w:r>
+      <w:bookmarkEnd w:id="159"/>
+      <w:bookmarkEnd w:id="160"/>
     </w:p>
     <w:p>
       <w:pPr>
-        <w:pStyle w:val="Caption"/>
-        <w:rPr>
-          <w:bCs/>
-        </w:rPr>
-      </w:pPr>
-      <w:r>
-        <w:rPr>
-          <w:bCs/>
+        <w:pStyle w:val="BodyText"/>
+      </w:pPr>
+    </w:p>
+    <w:p>
+      <w:pPr>
+        <w:pStyle w:val="BodyText"/>
+        <w:rPr>
+          <w:sz w:val="24"/>
+          <w:szCs w:val="24"/>
+        </w:rPr>
+      </w:pPr>
+      <w:r>
+        <w:rPr>
+          <w:sz w:val="24"/>
+          <w:szCs w:val="24"/>
+        </w:rPr>
+        <w:t xml:space="preserve">Execute validation instructions from </w:t>
+      </w:r>
+      <w:r>
+        <w:rPr>
+          <w:b/>
+          <w:i/>
+          <w:sz w:val="24"/>
+          <w:szCs w:val="24"/>
+        </w:rPr>
+        <w:t>Appendix F</w:t>
+      </w:r>
+      <w:r>
+        <w:rPr>
+          <w:sz w:val="24"/>
+          <w:szCs w:val="24"/>
+        </w:rPr>
+        <w:t xml:space="preserve"> to verify that Instrument is properly interfacing with VBECS.</w:t>
+      </w:r>
+    </w:p>
+    <w:p>
+      <w:pPr>
+        <w:pStyle w:val="Caution"/>
+        <w:pBdr>
+          <w:right w:val="single" w:sz="4" w:space="0" w:color="auto"/>
+        </w:pBdr>
+      </w:pPr>
+      <w:r>
+        <w:rPr>
           <w:noProof/>
         </w:rPr>
         <w:drawing>
           <wp:inline distT="0" distB="0" distL="0" distR="0">
-            <wp:extent cx="4295775" cy="1952625"/>
-            <wp:effectExtent l="19050" t="19050" r="28575" b="28575"/>
+            <wp:extent cx="295275" cy="285750"/>
+            <wp:effectExtent l="0" t="0" r="9525" b="0"/>
             <wp:docPr id="62" name="Picture 62"/>
             <wp:cNvGraphicFramePr>
               <a:graphicFrameLocks xmlns:a="http://schemas.openxmlformats.org/drawingml/2006/main" noChangeAspect="1"/>
@@ -20424,6 +20524,326 @@
                 <pic:pic xmlns:pic="http://schemas.openxmlformats.org/drawingml/2006/picture">
                   <pic:nvPicPr>
                     <pic:cNvPr id="0" name="Picture 62"/>
+                    <pic:cNvPicPr>
+                      <a:picLocks noChangeAspect="1" noChangeArrowheads="1"/>
+                    </pic:cNvPicPr>
+                  </pic:nvPicPr>
+                  <pic:blipFill>
+                    <a:blip r:embed="rId19">
+                      <a:extLst>
+                        <a:ext uri="{28A0092B-C50C-407E-A947-70E740481C1C}">
+                          <a14:useLocalDpi xmlns:a14="http://schemas.microsoft.com/office/drawing/2010/main" val="0"/>
+                        </a:ext>
+                      </a:extLst>
+                    </a:blip>
+                    <a:srcRect/>
+                    <a:stretch>
+                      <a:fillRect/>
+                    </a:stretch>
+                  </pic:blipFill>
+                  <pic:spPr bwMode="auto">
+                    <a:xfrm>
+                      <a:off x="0" y="0"/>
+                      <a:ext cx="295275" cy="285750"/>
+                    </a:xfrm>
+                    <a:prstGeom prst="rect">
+                      <a:avLst/>
+                    </a:prstGeom>
+                    <a:noFill/>
+                    <a:ln>
+                      <a:noFill/>
+                    </a:ln>
+                  </pic:spPr>
+                </pic:pic>
+              </a:graphicData>
+            </a:graphic>
+          </wp:inline>
+        </w:drawing>
+      </w:r>
+      <w:r>
+        <w:t xml:space="preserve"> If </w:t>
+      </w:r>
+      <w:r>
+        <w:t>one or more validation scenarios fail,</w:t>
+      </w:r>
+      <w:r>
+        <w:t xml:space="preserve"> </w:t>
+      </w:r>
+      <w:r>
+        <w:rPr>
+          <w:b/>
+          <w:szCs w:val="22"/>
+          <w:u w:val="single"/>
+        </w:rPr>
+        <w:t>f</w:t>
+      </w:r>
+      <w:r>
+        <w:rPr>
+          <w:b/>
+          <w:szCs w:val="22"/>
+          <w:u w:val="single"/>
+        </w:rPr>
+        <w:t xml:space="preserve">ile a national CA SDM ticket to coordinate </w:t>
+      </w:r>
+      <w:r>
+        <w:rPr>
+          <w:b/>
+          <w:szCs w:val="22"/>
+          <w:u w:val="single"/>
+        </w:rPr>
+        <w:t xml:space="preserve">assistance </w:t>
+      </w:r>
+      <w:r>
+        <w:rPr>
+          <w:b/>
+          <w:szCs w:val="22"/>
+          <w:u w:val="single"/>
+        </w:rPr>
+        <w:t>with</w:t>
+      </w:r>
+      <w:r>
+        <w:rPr>
+          <w:b/>
+          <w:szCs w:val="22"/>
+          <w:u w:val="single"/>
+        </w:rPr>
+        <w:t xml:space="preserve"> installation of the automated interface associated with VBECS 2.2.0 using template in </w:t>
+      </w:r>
+      <w:r>
+        <w:rPr>
+          <w:b/>
+          <w:szCs w:val="22"/>
+          <w:u w:val="single"/>
+        </w:rPr>
+        <w:fldChar w:fldCharType="begin"/>
+      </w:r>
+      <w:r>
+        <w:rPr>
+          <w:b/>
+          <w:szCs w:val="22"/>
+          <w:u w:val="single"/>
+        </w:rPr>
+        <w:instrText xml:space="preserve"> REF appendixe \h  \* MERGEFORMAT </w:instrText>
+      </w:r>
+      <w:r>
+        <w:rPr>
+          <w:b/>
+          <w:szCs w:val="22"/>
+          <w:u w:val="single"/>
+        </w:rPr>
+      </w:r>
+      <w:r>
+        <w:rPr>
+          <w:b/>
+          <w:szCs w:val="22"/>
+          <w:u w:val="single"/>
+        </w:rPr>
+        <w:fldChar w:fldCharType="separate"/>
+      </w:r>
+      <w:r>
+        <w:rPr>
+          <w:b/>
+          <w:szCs w:val="22"/>
+          <w:u w:val="single"/>
+        </w:rPr>
+        <w:t>Appendix E</w:t>
+      </w:r>
+      <w:r>
+        <w:rPr>
+          <w:b/>
+          <w:szCs w:val="22"/>
+          <w:u w:val="single"/>
+        </w:rPr>
+        <w:fldChar w:fldCharType="end"/>
+      </w:r>
+      <w:r>
+        <w:rPr>
+          <w:b/>
+          <w:szCs w:val="22"/>
+          <w:u w:val="single"/>
+        </w:rPr>
+        <w:t>.</w:t>
+      </w:r>
+      <w:r>
+        <w:t xml:space="preserve"> </w:t>
+      </w:r>
+      <w:r>
+        <w:rPr>
+          <w:b/>
+        </w:rPr>
+        <w:t>Do not proceed until the issue is resolved.</w:t>
+      </w:r>
+    </w:p>
+    <w:p>
+      <w:pPr>
+        <w:ind w:left="720"/>
+        <w:rPr>
+          <w:b/>
+          <w:color w:val="000000"/>
+        </w:rPr>
+      </w:pPr>
+    </w:p>
+    <w:p>
+      <w:pPr>
+        <w:pStyle w:val="Heading3"/>
+        <w:rPr>
+          <w:lang w:val="en-US"/>
+        </w:rPr>
+      </w:pPr>
+      <w:bookmarkStart w:id="161" w:name="_Toc454207400"/>
+      <w:bookmarkStart w:id="162" w:name="_Toc443913279"/>
+      <w:bookmarkStart w:id="163" w:name="_Toc474487955"/>
+      <w:r>
+        <w:rPr>
+          <w:lang w:val="en-US"/>
+        </w:rPr>
+        <w:t>Set up HL7 Connection</w:t>
+      </w:r>
+      <w:r>
+        <w:rPr>
+          <w:lang w:val="en-US"/>
+        </w:rPr>
+        <w:t xml:space="preserve"> to VBECS PROD</w:t>
+      </w:r>
+      <w:bookmarkEnd w:id="161"/>
+      <w:bookmarkEnd w:id="163"/>
+    </w:p>
+    <w:p>
+      <w:pPr>
+        <w:rPr>
+          <w:lang w:eastAsia="x-none"/>
+        </w:rPr>
+      </w:pPr>
+    </w:p>
+    <w:p>
+      <w:pPr>
+        <w:numPr>
+          <w:ilvl w:val="0"/>
+          <w:numId w:val="40"/>
+        </w:numPr>
+        <w:rPr>
+          <w:b/>
+        </w:rPr>
+      </w:pPr>
+      <w:r>
+        <w:t xml:space="preserve">Navigate to </w:t>
+      </w:r>
+      <w:r>
+        <w:rPr>
+          <w:b/>
+        </w:rPr>
+        <w:t>System -&gt; Status</w:t>
+      </w:r>
+      <w:r>
+        <w:t xml:space="preserve">. </w:t>
+      </w:r>
+    </w:p>
+    <w:p>
+      <w:pPr>
+        <w:numPr>
+          <w:ilvl w:val="0"/>
+          <w:numId w:val="40"/>
+        </w:numPr>
+        <w:rPr>
+          <w:b/>
+        </w:rPr>
+      </w:pPr>
+      <w:r>
+        <w:t>Right-</w:t>
+      </w:r>
+      <w:r>
+        <w:t xml:space="preserve">click </w:t>
+      </w:r>
+      <w:r>
+        <w:rPr>
+          <w:b/>
+        </w:rPr>
+        <w:t>&lt;VBECS_Connection&gt;</w:t>
+      </w:r>
+      <w:r>
+        <w:t xml:space="preserve"> and choose option to </w:t>
+      </w:r>
+      <w:r>
+        <w:rPr>
+          <w:b/>
+        </w:rPr>
+        <w:t>Stop</w:t>
+      </w:r>
+      <w:r>
+        <w:rPr>
+          <w:b/>
+        </w:rPr>
+        <w:t xml:space="preserve"> Selected Connections</w:t>
+      </w:r>
+      <w:r>
+        <w:t xml:space="preserve"> </w:t>
+      </w:r>
+      <w:r>
+        <w:rPr>
+          <w:sz w:val="22"/>
+          <w:szCs w:val="22"/>
+        </w:rPr>
+        <w:t>(</w:t>
+      </w:r>
+      <w:r>
+        <w:rPr>
+          <w:sz w:val="22"/>
+          <w:szCs w:val="22"/>
+        </w:rPr>
+        <w:t>Figure 34</w:t>
+      </w:r>
+      <w:r>
+        <w:rPr>
+          <w:sz w:val="22"/>
+          <w:szCs w:val="22"/>
+        </w:rPr>
+        <w:t>).</w:t>
+      </w:r>
+    </w:p>
+    <w:p>
+      <w:pPr>
+        <w:pStyle w:val="Caption"/>
+      </w:pPr>
+      <w:bookmarkStart w:id="164" w:name="_Ref454537305"/>
+      <w:r>
+        <w:t>Figure</w:t>
+      </w:r>
+      <w:bookmarkEnd w:id="164"/>
+      <w:r>
+        <w:t xml:space="preserve"> 34</w:t>
+      </w:r>
+      <w:r>
+        <w:t>: Example of Stop Selected Connections</w:t>
+      </w:r>
+      <w:r>
+        <w:t xml:space="preserve"> </w:t>
+      </w:r>
+    </w:p>
+    <w:p>
+      <w:pPr>
+        <w:pStyle w:val="Caption"/>
+        <w:rPr>
+          <w:bCs/>
+        </w:rPr>
+      </w:pPr>
+      <w:r>
+        <w:rPr>
+          <w:bCs/>
+          <w:noProof/>
+        </w:rPr>
+        <w:drawing>
+          <wp:inline distT="0" distB="0" distL="0" distR="0">
+            <wp:extent cx="4295775" cy="1952625"/>
+            <wp:effectExtent l="19050" t="19050" r="28575" b="28575"/>
+            <wp:docPr id="63" name="Picture 63"/>
+            <wp:cNvGraphicFramePr>
+              <a:graphicFrameLocks xmlns:a="http://schemas.openxmlformats.org/drawingml/2006/main" noChangeAspect="1"/>
+            </wp:cNvGraphicFramePr>
+            <a:graphic xmlns:a="http://schemas.openxmlformats.org/drawingml/2006/main">
+              <a:graphicData uri="http://schemas.openxmlformats.org/drawingml/2006/picture">
+                <pic:pic xmlns:pic="http://schemas.openxmlformats.org/drawingml/2006/picture">
+                  <pic:nvPicPr>
+                    <pic:cNvPr id="0" name="Picture 63"/>
                     <pic:cNvPicPr>
                       <a:picLocks noChangeAspect="1" noChangeArrowheads="1"/>
                     </pic:cNvPicPr>
@@ -20600,7 +21020,7 @@
           <wp:inline distT="0" distB="0" distL="0" distR="0">
             <wp:extent cx="4000500" cy="2543175"/>
             <wp:effectExtent l="19050" t="19050" r="19050" b="28575"/>
-            <wp:docPr id="63" name="Picture 63"/>
+            <wp:docPr id="64" name="Picture 64"/>
             <wp:cNvGraphicFramePr>
               <a:graphicFrameLocks xmlns:a="http://schemas.openxmlformats.org/drawingml/2006/main" noChangeAspect="1"/>
             </wp:cNvGraphicFramePr>
@@ -20608,7 +21028,7 @@
               <a:graphicData uri="http://schemas.openxmlformats.org/drawingml/2006/picture">
                 <pic:pic xmlns:pic="http://schemas.openxmlformats.org/drawingml/2006/picture">
                   <pic:nvPicPr>
-                    <pic:cNvPr id="0" name="Picture 63"/>
+                    <pic:cNvPr id="0" name="Picture 64"/>
                     <pic:cNvPicPr>
                       <a:picLocks noChangeAspect="1" noChangeArrowheads="1"/>
                     </pic:cNvPicPr>
@@ -20745,7 +21165,7 @@
           <wp:inline distT="0" distB="0" distL="0" distR="0">
             <wp:extent cx="5943600" cy="4791075"/>
             <wp:effectExtent l="19050" t="19050" r="19050" b="28575"/>
-            <wp:docPr id="64" name="Picture 64"/>
+            <wp:docPr id="65" name="Picture 65"/>
             <wp:cNvGraphicFramePr>
               <a:graphicFrameLocks xmlns:a="http://schemas.openxmlformats.org/drawingml/2006/main" noChangeAspect="1"/>
             </wp:cNvGraphicFramePr>
@@ -20753,7 +21173,7 @@
               <a:graphicData uri="http://schemas.openxmlformats.org/drawingml/2006/picture">
                 <pic:pic xmlns:pic="http://schemas.openxmlformats.org/drawingml/2006/picture">
                   <pic:nvPicPr>
-                    <pic:cNvPr id="0" name="Picture 64"/>
+                    <pic:cNvPr id="0" name="Picture 65"/>
                     <pic:cNvPicPr>
                       <a:picLocks noChangeAspect="1" noChangeArrowheads="1"/>
                     </pic:cNvPicPr>
@@ -20978,7 +21398,7 @@
           <wp:inline distT="0" distB="0" distL="0" distR="0">
             <wp:extent cx="3429000" cy="2314575"/>
             <wp:effectExtent l="19050" t="19050" r="19050" b="28575"/>
-            <wp:docPr id="65" name="Picture 65"/>
+            <wp:docPr id="66" name="Picture 66"/>
             <wp:cNvGraphicFramePr>
               <a:graphicFrameLocks xmlns:a="http://schemas.openxmlformats.org/drawingml/2006/main" noChangeAspect="1"/>
             </wp:cNvGraphicFramePr>
@@ -20986,7 +21406,7 @@
               <a:graphicData uri="http://schemas.openxmlformats.org/drawingml/2006/picture">
                 <pic:pic xmlns:pic="http://schemas.openxmlformats.org/drawingml/2006/picture">
                   <pic:nvPicPr>
-                    <pic:cNvPr id="0" name="Picture 65"/>
+                    <pic:cNvPr id="0" name="Picture 66"/>
                     <pic:cNvPicPr>
                       <a:picLocks noChangeAspect="1" noChangeArrowheads="1"/>
                     </pic:cNvPicPr>
@@ -21302,7 +21722,7 @@
           <wp:inline distT="0" distB="0" distL="0" distR="0">
             <wp:extent cx="4276725" cy="2038350"/>
             <wp:effectExtent l="19050" t="19050" r="28575" b="19050"/>
-            <wp:docPr id="66" name="Picture 66"/>
+            <wp:docPr id="67" name="Picture 67"/>
             <wp:cNvGraphicFramePr>
               <a:graphicFrameLocks xmlns:a="http://schemas.openxmlformats.org/drawingml/2006/main" noChangeAspect="1"/>
             </wp:cNvGraphicFramePr>
@@ -21310,7 +21730,7 @@
               <a:graphicData uri="http://schemas.openxmlformats.org/drawingml/2006/picture">
                 <pic:pic xmlns:pic="http://schemas.openxmlformats.org/drawingml/2006/picture">
                   <pic:nvPicPr>
-                    <pic:cNvPr id="0" name="Picture 66"/>
+                    <pic:cNvPr id="0" name="Picture 67"/>
                     <pic:cNvPicPr>
                       <a:picLocks noChangeAspect="1" noChangeArrowheads="1"/>
                     </pic:cNvPicPr>
@@ -21485,7 +21905,7 @@
           <wp:inline distT="0" distB="0" distL="0" distR="0">
             <wp:extent cx="2762250" cy="1695450"/>
             <wp:effectExtent l="19050" t="19050" r="19050" b="19050"/>
-            <wp:docPr id="67" name="Picture 67"/>
+            <wp:docPr id="68" name="Picture 68"/>
             <wp:cNvGraphicFramePr>
               <a:graphicFrameLocks xmlns:a="http://schemas.openxmlformats.org/drawingml/2006/main" noChangeAspect="1"/>
             </wp:cNvGraphicFramePr>
@@ -21493,7 +21913,7 @@
               <a:graphicData uri="http://schemas.openxmlformats.org/drawingml/2006/picture">
                 <pic:pic xmlns:pic="http://schemas.openxmlformats.org/drawingml/2006/picture">
                   <pic:nvPicPr>
-                    <pic:cNvPr id="0" name="Picture 67"/>
+                    <pic:cNvPr id="0" name="Picture 68"/>
                     <pic:cNvPicPr>
                       <a:picLocks noChangeAspect="1" noChangeArrowheads="1"/>
                     </pic:cNvPicPr>
@@ -21552,7 +21972,7 @@
           <wp:inline distT="0" distB="0" distL="0" distR="0">
             <wp:extent cx="295275" cy="285750"/>
             <wp:effectExtent l="0" t="0" r="9525" b="0"/>
-            <wp:docPr id="68" name="Picture 68"/>
+            <wp:docPr id="69" name="Picture 69"/>
             <wp:cNvGraphicFramePr>
               <a:graphicFrameLocks xmlns:a="http://schemas.openxmlformats.org/drawingml/2006/main" noChangeAspect="1"/>
             </wp:cNvGraphicFramePr>
@@ -21560,7 +21980,7 @@
               <a:graphicData uri="http://schemas.openxmlformats.org/drawingml/2006/picture">
                 <pic:pic xmlns:pic="http://schemas.openxmlformats.org/drawingml/2006/picture">
                   <pic:nvPicPr>
-                    <pic:cNvPr id="0" name="Picture 68"/>
+                    <pic:cNvPr id="0" name="Picture 69"/>
                     <pic:cNvPicPr>
                       <a:picLocks noChangeAspect="1" noChangeArrowheads="1"/>
                     </pic:cNvPicPr>
@@ -42963,7 +43383,7 @@
           <v:shape id="_x0000_i1026" type="#_x0000_t75" style="width:444pt;height:474.75pt" o:ole="">
             <v:imagedata r:id="rId52" o:title=""/>
           </v:shape>
-          <o:OLEObject Type="Embed" ProgID="Visio.Drawing.11" ShapeID="_x0000_i1026" DrawAspect="Content" ObjectID="_1548752938" r:id="rId53"/>
+          <o:OLEObject Type="Embed" ProgID="Visio.Drawing.11" ShapeID="_x0000_i1026" DrawAspect="Content" ObjectID="_1564832750" r:id="rId53"/>
         </w:object>
       </w:r>
     </w:p>
@@ -42990,7 +43410,7 @@
           <wp:inline distT="0" distB="0" distL="0" distR="0">
             <wp:extent cx="266700" cy="219075"/>
             <wp:effectExtent l="0" t="0" r="0" b="9525"/>
-            <wp:docPr id="70" name="Picture 2" descr="cid:image001.png@01D1A45A.44812020"/>
+            <wp:docPr id="71" name="Picture 2" descr="cid:image001.png@01D1A45A.44812020"/>
             <wp:cNvGraphicFramePr>
               <a:graphicFrameLocks xmlns:a="http://schemas.openxmlformats.org/drawingml/2006/main" noChangeAspect="1"/>
             </wp:cNvGraphicFramePr>
@@ -43918,91 +44338,6 @@
                 <w:szCs w:val="18"/>
               </w:rPr>
               <w:t xml:space="preserve"> Validate all tests that are performed at your site using an automated instrument.</w:t>
-            </w:r>
-          </w:p>
-          <w:p>
-            <w:pPr>
-              <w:rPr>
-                <w:rFonts w:ascii="Arial" w:hAnsi="Arial"/>
-                <w:sz w:val="18"/>
-                <w:szCs w:val="18"/>
-              </w:rPr>
-            </w:pPr>
-            <w:r>
-              <w:rPr>
-                <w:noProof/>
-                <w:sz w:val="18"/>
-                <w:szCs w:val="18"/>
-              </w:rPr>
-              <w:drawing>
-                <wp:inline distT="0" distB="0" distL="0" distR="0">
-                  <wp:extent cx="266700" cy="228600"/>
-                  <wp:effectExtent l="19050" t="19050" r="19050" b="19050"/>
-                  <wp:docPr id="71" name="Picture 1"/>
-                  <wp:cNvGraphicFramePr>
-                    <a:graphicFrameLocks xmlns:a="http://schemas.openxmlformats.org/drawingml/2006/main" noChangeAspect="1"/>
-                  </wp:cNvGraphicFramePr>
-                  <a:graphic xmlns:a="http://schemas.openxmlformats.org/drawingml/2006/main">
-                    <a:graphicData uri="http://schemas.openxmlformats.org/drawingml/2006/picture">
-                      <pic:pic xmlns:pic="http://schemas.openxmlformats.org/drawingml/2006/picture">
-                        <pic:nvPicPr>
-                          <pic:cNvPr id="0" name="Picture 1"/>
-                          <pic:cNvPicPr>
-                            <a:picLocks noChangeAspect="1" noChangeArrowheads="1"/>
-                          </pic:cNvPicPr>
-                        </pic:nvPicPr>
-                        <pic:blipFill>
-                          <a:blip r:embed="rId54">
-                            <a:extLst>
-                              <a:ext uri="{28A0092B-C50C-407E-A947-70E740481C1C}">
-                                <a14:useLocalDpi xmlns:a14="http://schemas.microsoft.com/office/drawing/2010/main" val="0"/>
-                              </a:ext>
-                            </a:extLst>
-                          </a:blip>
-                          <a:srcRect/>
-                          <a:stretch>
-                            <a:fillRect/>
-                          </a:stretch>
-                        </pic:blipFill>
-                        <pic:spPr bwMode="auto">
-                          <a:xfrm>
-                            <a:off x="0" y="0"/>
-                            <a:ext cx="266700" cy="228600"/>
-                          </a:xfrm>
-                          <a:prstGeom prst="rect">
-                            <a:avLst/>
-                          </a:prstGeom>
-                          <a:noFill/>
-                          <a:ln w="6350" cmpd="sng">
-                            <a:solidFill>
-                              <a:srgbClr val="000000"/>
-                            </a:solidFill>
-                            <a:miter lim="800000"/>
-                            <a:headEnd/>
-                            <a:tailEnd/>
-                          </a:ln>
-                          <a:effectLst/>
-                        </pic:spPr>
-                      </pic:pic>
-                    </a:graphicData>
-                  </a:graphic>
-                </wp:inline>
-              </w:drawing>
-            </w:r>
-            <w:r>
-              <w:rPr>
-                <w:sz w:val="18"/>
-                <w:szCs w:val="18"/>
-              </w:rPr>
-              <w:t xml:space="preserve">  </w:t>
-            </w:r>
-            <w:r>
-              <w:rPr>
-                <w:rFonts w:ascii="Arial" w:hAnsi="Arial"/>
-                <w:sz w:val="18"/>
-                <w:szCs w:val="18"/>
-              </w:rPr>
-              <w:t>Prior to initiating any testing of the automated instrument interface, see the VistA Blood Establishment Computer Software (VBECS) 2.2.0 Technical Manual-Security Guide for instructions for configuring your local instrument and Data Innovations Instrument Manager.</w:t>
             </w:r>
           </w:p>
           <w:p>
@@ -44087,6 +44422,91 @@
                 <w:sz w:val="18"/>
                 <w:szCs w:val="18"/>
               </w:rPr>
+              <w:t>Prior to initiating any testing of the automated instrument interface, see the VistA Blood Establishment Computer Software (VBECS) 2.2.0 Technical Manual-Security Guide for instructions for configuring your local instrument and Data Innovations Instrument Manager.</w:t>
+            </w:r>
+          </w:p>
+          <w:p>
+            <w:pPr>
+              <w:rPr>
+                <w:rFonts w:ascii="Arial" w:hAnsi="Arial"/>
+                <w:sz w:val="18"/>
+                <w:szCs w:val="18"/>
+              </w:rPr>
+            </w:pPr>
+            <w:r>
+              <w:rPr>
+                <w:noProof/>
+                <w:sz w:val="18"/>
+                <w:szCs w:val="18"/>
+              </w:rPr>
+              <w:drawing>
+                <wp:inline distT="0" distB="0" distL="0" distR="0">
+                  <wp:extent cx="266700" cy="228600"/>
+                  <wp:effectExtent l="19050" t="19050" r="19050" b="19050"/>
+                  <wp:docPr id="73" name="Picture 1"/>
+                  <wp:cNvGraphicFramePr>
+                    <a:graphicFrameLocks xmlns:a="http://schemas.openxmlformats.org/drawingml/2006/main" noChangeAspect="1"/>
+                  </wp:cNvGraphicFramePr>
+                  <a:graphic xmlns:a="http://schemas.openxmlformats.org/drawingml/2006/main">
+                    <a:graphicData uri="http://schemas.openxmlformats.org/drawingml/2006/picture">
+                      <pic:pic xmlns:pic="http://schemas.openxmlformats.org/drawingml/2006/picture">
+                        <pic:nvPicPr>
+                          <pic:cNvPr id="0" name="Picture 1"/>
+                          <pic:cNvPicPr>
+                            <a:picLocks noChangeAspect="1" noChangeArrowheads="1"/>
+                          </pic:cNvPicPr>
+                        </pic:nvPicPr>
+                        <pic:blipFill>
+                          <a:blip r:embed="rId54">
+                            <a:extLst>
+                              <a:ext uri="{28A0092B-C50C-407E-A947-70E740481C1C}">
+                                <a14:useLocalDpi xmlns:a14="http://schemas.microsoft.com/office/drawing/2010/main" val="0"/>
+                              </a:ext>
+                            </a:extLst>
+                          </a:blip>
+                          <a:srcRect/>
+                          <a:stretch>
+                            <a:fillRect/>
+                          </a:stretch>
+                        </pic:blipFill>
+                        <pic:spPr bwMode="auto">
+                          <a:xfrm>
+                            <a:off x="0" y="0"/>
+                            <a:ext cx="266700" cy="228600"/>
+                          </a:xfrm>
+                          <a:prstGeom prst="rect">
+                            <a:avLst/>
+                          </a:prstGeom>
+                          <a:noFill/>
+                          <a:ln w="6350" cmpd="sng">
+                            <a:solidFill>
+                              <a:srgbClr val="000000"/>
+                            </a:solidFill>
+                            <a:miter lim="800000"/>
+                            <a:headEnd/>
+                            <a:tailEnd/>
+                          </a:ln>
+                          <a:effectLst/>
+                        </pic:spPr>
+                      </pic:pic>
+                    </a:graphicData>
+                  </a:graphic>
+                </wp:inline>
+              </w:drawing>
+            </w:r>
+            <w:r>
+              <w:rPr>
+                <w:sz w:val="18"/>
+                <w:szCs w:val="18"/>
+              </w:rPr>
+              <w:t xml:space="preserve">  </w:t>
+            </w:r>
+            <w:r>
+              <w:rPr>
+                <w:rFonts w:ascii="Arial" w:hAnsi="Arial"/>
+                <w:sz w:val="18"/>
+                <w:szCs w:val="18"/>
+              </w:rPr>
               <w:t>Configure your Test UID to clearly differentiate from a Production UID during your validation, for example, production is 1234567890, with 123 being your consistent prefix, change 123 or 12 to TS or TST or 999.</w:t>
             </w:r>
             <w:r>
@@ -44182,7 +44602,7 @@
                   <w10:borderbottom type="single" width="4"/>
                   <w10:borderright type="single" width="4"/>
                 </v:shape>
-                <o:OLEObject Type="Embed" ProgID="PBrush" ShapeID="_x0000_i1027" DrawAspect="Content" ObjectID="_1548752939" r:id="rId56"/>
+                <o:OLEObject Type="Embed" ProgID="PBrush" ShapeID="_x0000_i1027" DrawAspect="Content" ObjectID="_1564832751" r:id="rId56"/>
               </w:object>
             </w:r>
           </w:p>
@@ -44265,7 +44685,7 @@
                   <w10:borderbottom type="single" width="4"/>
                   <w10:borderright type="single" width="4"/>
                 </v:shape>
-                <o:OLEObject Type="Embed" ProgID="PBrush" ShapeID="_x0000_i1028" DrawAspect="Content" ObjectID="_1548752940" r:id="rId58"/>
+                <o:OLEObject Type="Embed" ProgID="PBrush" ShapeID="_x0000_i1028" DrawAspect="Content" ObjectID="_1564832752" r:id="rId58"/>
               </w:object>
             </w:r>
           </w:p>
@@ -47810,7 +48230,7 @@
       <w:rPr>
         <w:sz w:val="20"/>
       </w:rPr>
-      <w:t>ration and Setup Guide Version 1</w:t>
+      <w:t>ration and Setup Guide Version 2</w:t>
     </w:r>
     <w:r>
       <w:rPr>
@@ -57276,7 +57696,7 @@
 </file>
 
 <file path=customXml/itemProps1.xml><?xml version="1.0" encoding="utf-8"?>
-<ds:datastoreItem xmlns:ds="http://schemas.openxmlformats.org/officeDocument/2006/customXml" ds:itemID="{6F67B29C-5F80-48B6-92EE-E615C368EF1C}">
+<ds:datastoreItem xmlns:ds="http://schemas.openxmlformats.org/officeDocument/2006/customXml" ds:itemID="{D52DC3AB-CA31-4172-B30B-6C21F0FF5807}">
   <ds:schemaRefs>
     <ds:schemaRef ds:uri="http://schemas.openxmlformats.org/officeDocument/2006/bibliography"/>
   </ds:schemaRefs>

</xml_diff>